<commit_message>
docs: rebuild Manning PDFs and DOCX after prose rhythm polish
</commit_message>
<xml_diff>
--- a/Manning/output/ch02_env_anatomy.docx
+++ b/Manning/output/ch02_env_anatomy.docx
@@ -23,7 +23,7 @@
         <w:pStyle w:val="Date"/>
       </w:pPr>
       <w:r>
-        <w:t xml:space="preserve">2026-02-27</w:t>
+        <w:t xml:space="preserve">2026-02-28</w:t>
       </w:r>
     </w:p>
     <w:sdt>
@@ -207,7 +207,7 @@
         <w:pStyle w:val="BodyText"/>
       </w:pPr>
       <w:r>
-        <w:t xml:space="preserve">This chapter provides a complete anatomy of Fetch environment observations, actions, rewards, and goals. You will inspect every component by hand, verify reward computation against the distance formula, simulate HER-style goal relabeling, and establish the random-policy baseline that every trained agent must beat. With the environment understood, Chapter 3 trains a real policy -- PPO on dense Reach. The observation shapes you document here determine the network architecture. The random baseline you establish here is the floor that PPO must exceed.</w:t>
+        <w:t xml:space="preserve">This chapter provides a complete anatomy of Fetch environment observations, actions, rewards, and goals. You will inspect every component by hand, verify reward computation against the distance formula, simulate HER-style goal relabeling, and establish the random-policy baseline that every trained agent must beat. With the environment understood, Chapter 3 trains a real policy -- PPO on dense Reach -- where the observation shapes you document here determine the network architecture, and the random baseline you establish here is the floor that PPO must exceed.</w:t>
       </w:r>
     </w:p>
     <w:bookmarkStart w:id="24" w:name="Xde7fef4918d451f679a7ebd33212429a043096b"/>
@@ -715,7 +715,125 @@
         <w:pStyle w:val="BodyText"/>
       </w:pPr>
       <w:r>
-        <w:t xml:space="preserve">Each of these diagnostic checks has a specific prerequisite:</w:t>
+        <w:t xml:space="preserve">Each of these diagnostic checks has a specific prerequisite in this chapter's anatomy. Checking action bounds requires knowing the action space shape and range (section 2.4), while checking goal movement requires knowing what</w:t>
+      </w:r>
+      <w:r>
+        <w:t xml:space="preserve"> </w:t>
+      </w:r>
+      <w:r>
+        <w:rPr>
+          <w:rStyle w:val="VerbatimChar"/>
+        </w:rPr>
+        <w:t xml:space="preserve">achieved_goal</w:t>
+      </w:r>
+      <w:r>
+        <w:t xml:space="preserve"> </w:t>
+      </w:r>
+      <w:r>
+        <w:t xml:space="preserve">tracks -- gripper position for Reach, object position for Push (section 2.3). Checking reward trends requires knowing the reward formula and its range, since dense rewards are negative distances and sparse rewards are 0 or -1 (section 2.5). And checking the</w:t>
+      </w:r>
+      <w:r>
+        <w:t xml:space="preserve"> </w:t>
+      </w:r>
+      <w:r>
+        <w:rPr>
+          <w:rStyle w:val="VerbatimChar"/>
+        </w:rPr>
+        <w:t xml:space="preserve">compute_reward</w:t>
+      </w:r>
+      <w:r>
+        <w:t xml:space="preserve"> </w:t>
+      </w:r>
+      <w:r>
+        <w:t xml:space="preserve">invariant requires knowing the API signature and how it relates to</w:t>
+      </w:r>
+      <w:r>
+        <w:t xml:space="preserve"> </w:t>
+      </w:r>
+      <w:r>
+        <w:rPr>
+          <w:rStyle w:val="VerbatimChar"/>
+        </w:rPr>
+        <w:t xml:space="preserve">env.step()</w:t>
+      </w:r>
+      <w:r>
+        <w:t xml:space="preserve"> </w:t>
+      </w:r>
+      <w:r>
+        <w:t xml:space="preserve">(also section 2.5).</w:t>
+      </w:r>
+    </w:p>
+    <w:p>
+      <w:pPr>
+        <w:pStyle w:val="BodyText"/>
+      </w:pPr>
+      <w:r>
+        <w:t xml:space="preserve">All of these will come up in practice. In Chapter 3, when PPO training stalls, the first thing to check is whether the reward is moving. In Chapter 5, when HER does not improve performance, the first thing to check is whether</w:t>
+      </w:r>
+      <w:r>
+        <w:t xml:space="preserve"> </w:t>
+      </w:r>
+      <w:r>
+        <w:rPr>
+          <w:rStyle w:val="VerbatimChar"/>
+        </w:rPr>
+        <w:t xml:space="preserve">compute_reward</w:t>
+      </w:r>
+      <w:r>
+        <w:t xml:space="preserve"> </w:t>
+      </w:r>
+      <w:r>
+        <w:t xml:space="preserve">handles relabeled goals correctly. The anatomy you build here is the diagnostic toolkit for every later chapter.</w:t>
+      </w:r>
+    </w:p>
+    <w:p>
+      <w:pPr>
+        <w:pStyle w:val="BodyText"/>
+      </w:pPr>
+      <w:r>
+        <w:t xml:space="preserve">The rest of this chapter gives you that knowledge, piece by piece. We start with what the agent sees (observations and goals), move to what it can do (actions), then to how performance is measured (rewards), and finally to the key insight that ties it all together (goal relabeling).</w:t>
+      </w:r>
+    </w:p>
+    <w:bookmarkEnd w:id="22"/>
+    <w:bookmarkStart w:id="23" w:name="the-goal-conditioned-mdp-seven-pieces"/>
+    <w:p>
+      <w:pPr>
+        <w:pStyle w:val="Heading3"/>
+      </w:pPr>
+      <w:r>
+        <w:t xml:space="preserve">The goal-conditioned MDP: seven pieces</w:t>
+      </w:r>
+    </w:p>
+    <w:p>
+      <w:pPr>
+        <w:pStyle w:val="FirstParagraph"/>
+      </w:pPr>
+      <w:r>
+        <w:t xml:space="preserve">The Fetch environments implement a specific mathematical structure called a</w:t>
+      </w:r>
+      <w:r>
+        <w:t xml:space="preserve"> </w:t>
+      </w:r>
+      <w:r>
+        <w:rPr>
+          <w:iCs/>
+          <w:i/>
+        </w:rPr>
+        <w:t xml:space="preserve">goal-conditioned Markov Decision Process</w:t>
+      </w:r>
+      <w:r>
+        <w:t xml:space="preserve"> </w:t>
+      </w:r>
+      <w:r>
+        <w:t xml:space="preserve">(GCMDP). Here is what we mean by that -- not as a formal theorem, but as a concrete description of the interface you will work with.</w:t>
+      </w:r>
+    </w:p>
+    <w:p>
+      <w:pPr>
+        <w:pStyle w:val="BodyText"/>
+      </w:pPr>
+      <w:r>
+        <w:t xml:space="preserve">A goal-conditioned MDP has seven pieces:</w:t>
       </w:r>
     </w:p>
     <w:p>
@@ -723,226 +841,6 @@
         <w:numPr>
           <w:ilvl w:val="0"/>
           <w:numId w:val="1002"/>
-        </w:numPr>
-        <w:pStyle w:val="Compact"/>
-      </w:pPr>
-      <w:r>
-        <w:rPr>
-          <w:bCs/>
-          <w:b/>
-        </w:rPr>
-        <w:t xml:space="preserve">Checking action bounds</w:t>
-      </w:r>
-      <w:r>
-        <w:t xml:space="preserve"> </w:t>
-      </w:r>
-      <w:r>
-        <w:t xml:space="preserve">requires knowing the action space shape and range (section 2.4)</w:t>
-      </w:r>
-    </w:p>
-    <w:p>
-      <w:pPr>
-        <w:numPr>
-          <w:ilvl w:val="0"/>
-          <w:numId w:val="1002"/>
-        </w:numPr>
-        <w:pStyle w:val="Compact"/>
-      </w:pPr>
-      <w:r>
-        <w:rPr>
-          <w:bCs/>
-          <w:b/>
-        </w:rPr>
-        <w:t xml:space="preserve">Checking goal movement</w:t>
-      </w:r>
-      <w:r>
-        <w:t xml:space="preserve"> </w:t>
-      </w:r>
-      <w:r>
-        <w:t xml:space="preserve">requires knowing what</w:t>
-      </w:r>
-      <w:r>
-        <w:t xml:space="preserve"> </w:t>
-      </w:r>
-      <w:r>
-        <w:rPr>
-          <w:rStyle w:val="VerbatimChar"/>
-        </w:rPr>
-        <w:t xml:space="preserve">achieved_goal</w:t>
-      </w:r>
-      <w:r>
-        <w:t xml:space="preserve"> </w:t>
-      </w:r>
-      <w:r>
-        <w:t xml:space="preserve">tracks -- gripper position for Reach, object position for Push (section 2.3)</w:t>
-      </w:r>
-    </w:p>
-    <w:p>
-      <w:pPr>
-        <w:numPr>
-          <w:ilvl w:val="0"/>
-          <w:numId w:val="1002"/>
-        </w:numPr>
-        <w:pStyle w:val="Compact"/>
-      </w:pPr>
-      <w:r>
-        <w:rPr>
-          <w:bCs/>
-          <w:b/>
-        </w:rPr>
-        <w:t xml:space="preserve">Checking reward trends</w:t>
-      </w:r>
-      <w:r>
-        <w:t xml:space="preserve"> </w:t>
-      </w:r>
-      <w:r>
-        <w:t xml:space="preserve">requires knowing the reward formula and its range -- dense rewards are negative distances, sparse rewards are 0 or -1 (section 2.5)</w:t>
-      </w:r>
-    </w:p>
-    <w:p>
-      <w:pPr>
-        <w:numPr>
-          <w:ilvl w:val="0"/>
-          <w:numId w:val="1002"/>
-        </w:numPr>
-        <w:pStyle w:val="Compact"/>
-      </w:pPr>
-      <w:r>
-        <w:rPr>
-          <w:bCs/>
-          <w:b/>
-        </w:rPr>
-        <w:t xml:space="preserve">Checking the</w:t>
-      </w:r>
-      <w:r>
-        <w:rPr>
-          <w:bCs/>
-          <w:b/>
-        </w:rPr>
-        <w:t xml:space="preserve"> </w:t>
-      </w:r>
-      <w:r>
-        <w:rPr>
-          <w:rStyle w:val="VerbatimChar"/>
-          <w:bCs/>
-          <w:b/>
-        </w:rPr>
-        <w:t xml:space="preserve">compute_reward</w:t>
-      </w:r>
-      <w:r>
-        <w:rPr>
-          <w:bCs/>
-          <w:b/>
-        </w:rPr>
-        <w:t xml:space="preserve"> </w:t>
-      </w:r>
-      <w:r>
-        <w:rPr>
-          <w:bCs/>
-          <w:b/>
-        </w:rPr>
-        <w:t xml:space="preserve">invariant</w:t>
-      </w:r>
-      <w:r>
-        <w:t xml:space="preserve"> </w:t>
-      </w:r>
-      <w:r>
-        <w:t xml:space="preserve">requires knowing the API signature and how it relates to</w:t>
-      </w:r>
-      <w:r>
-        <w:t xml:space="preserve"> </w:t>
-      </w:r>
-      <w:r>
-        <w:rPr>
-          <w:rStyle w:val="VerbatimChar"/>
-        </w:rPr>
-        <w:t xml:space="preserve">env.step()</w:t>
-      </w:r>
-      <w:r>
-        <w:t xml:space="preserve"> </w:t>
-      </w:r>
-      <w:r>
-        <w:t xml:space="preserve">(section 2.5)</w:t>
-      </w:r>
-    </w:p>
-    <w:p>
-      <w:pPr>
-        <w:pStyle w:val="FirstParagraph"/>
-      </w:pPr>
-      <w:r>
-        <w:t xml:space="preserve">Each of these will come up in practice. In Chapter 3, when PPO training stalls, the first thing to check is whether the reward is moving. In Chapter 5, when HER does not improve performance, the first thing to check is whether</w:t>
-      </w:r>
-      <w:r>
-        <w:t xml:space="preserve"> </w:t>
-      </w:r>
-      <w:r>
-        <w:rPr>
-          <w:rStyle w:val="VerbatimChar"/>
-        </w:rPr>
-        <w:t xml:space="preserve">compute_reward</w:t>
-      </w:r>
-      <w:r>
-        <w:t xml:space="preserve"> </w:t>
-      </w:r>
-      <w:r>
-        <w:t xml:space="preserve">handles relabeled goals correctly. The anatomy you build here is the diagnostic toolkit for every later chapter.</w:t>
-      </w:r>
-    </w:p>
-    <w:p>
-      <w:pPr>
-        <w:pStyle w:val="BodyText"/>
-      </w:pPr>
-      <w:r>
-        <w:t xml:space="preserve">The rest of this chapter gives you that knowledge, piece by piece. We start with what the agent sees (observations and goals), move to what it can do (actions), then to how performance is measured (rewards), and finally to the key insight that ties it all together (goal relabeling).</w:t>
-      </w:r>
-    </w:p>
-    <w:bookmarkEnd w:id="22"/>
-    <w:bookmarkStart w:id="23" w:name="the-goal-conditioned-mdp-seven-pieces"/>
-    <w:p>
-      <w:pPr>
-        <w:pStyle w:val="Heading3"/>
-      </w:pPr>
-      <w:r>
-        <w:t xml:space="preserve">The goal-conditioned MDP: seven pieces</w:t>
-      </w:r>
-    </w:p>
-    <w:p>
-      <w:pPr>
-        <w:pStyle w:val="FirstParagraph"/>
-      </w:pPr>
-      <w:r>
-        <w:t xml:space="preserve">The Fetch environments implement a specific mathematical structure called a</w:t>
-      </w:r>
-      <w:r>
-        <w:t xml:space="preserve"> </w:t>
-      </w:r>
-      <w:r>
-        <w:rPr>
-          <w:iCs/>
-          <w:i/>
-        </w:rPr>
-        <w:t xml:space="preserve">goal-conditioned Markov Decision Process</w:t>
-      </w:r>
-      <w:r>
-        <w:t xml:space="preserve"> </w:t>
-      </w:r>
-      <w:r>
-        <w:t xml:space="preserve">(GCMDP). Here is what we mean by that -- not as a formal theorem, but as a concrete description of the interface you will work with.</w:t>
-      </w:r>
-    </w:p>
-    <w:p>
-      <w:pPr>
-        <w:pStyle w:val="BodyText"/>
-      </w:pPr>
-      <w:r>
-        <w:t xml:space="preserve">A goal-conditioned MDP has seven pieces:</w:t>
-      </w:r>
-    </w:p>
-    <w:p>
-      <w:pPr>
-        <w:numPr>
-          <w:ilvl w:val="0"/>
-          <w:numId w:val="1003"/>
         </w:numPr>
         <w:pStyle w:val="Compact"/>
       </w:pPr>
@@ -976,7 +874,7 @@
       <w:pPr>
         <w:numPr>
           <w:ilvl w:val="0"/>
-          <w:numId w:val="1003"/>
+          <w:numId w:val="1002"/>
         </w:numPr>
         <w:pStyle w:val="Compact"/>
       </w:pPr>
@@ -1010,7 +908,7 @@
       <w:pPr>
         <w:numPr>
           <w:ilvl w:val="0"/>
-          <w:numId w:val="1003"/>
+          <w:numId w:val="1002"/>
         </w:numPr>
         <w:pStyle w:val="Compact"/>
       </w:pPr>
@@ -1044,7 +942,7 @@
       <w:pPr>
         <w:numPr>
           <w:ilvl w:val="0"/>
-          <w:numId w:val="1003"/>
+          <w:numId w:val="1002"/>
         </w:numPr>
         <w:pStyle w:val="Compact"/>
       </w:pPr>
@@ -1074,7 +972,7 @@
       <w:pPr>
         <w:numPr>
           <w:ilvl w:val="0"/>
-          <w:numId w:val="1003"/>
+          <w:numId w:val="1002"/>
         </w:numPr>
         <w:pStyle w:val="Compact"/>
       </w:pPr>
@@ -1104,7 +1002,7 @@
       <w:pPr>
         <w:numPr>
           <w:ilvl w:val="0"/>
-          <w:numId w:val="1003"/>
+          <w:numId w:val="1002"/>
         </w:numPr>
         <w:pStyle w:val="Compact"/>
       </w:pPr>
@@ -1134,7 +1032,7 @@
       <w:pPr>
         <w:numPr>
           <w:ilvl w:val="0"/>
-          <w:numId w:val="1003"/>
+          <w:numId w:val="1002"/>
         </w:numPr>
         <w:pStyle w:val="Compact"/>
       </w:pPr>
@@ -1394,7 +1292,7 @@
         <w:t xml:space="preserve"> </w:t>
       </w:r>
       <w:r>
-        <w:t xml:space="preserve">Each task comes in two reward variants. The environment ID encodes which:</w:t>
+        <w:t xml:space="preserve">Each task comes in two reward variants, and the environment ID encodes which:</w:t>
       </w:r>
       <w:r>
         <w:t xml:space="preserve"> </w:t>
@@ -1750,7 +1648,7 @@
         <w:pStyle w:val="FirstParagraph"/>
       </w:pPr>
       <w:r>
-        <w:t xml:space="preserve">The first thing to understand about any RL environment is what the agent perceives. In Fetch environments, the agent does not see a flat vector. It sees a dictionary with three keys, each carrying a different kind of information. This structure is not just a data format -- it is the interface through which goal-conditioned learning operates.</w:t>
+        <w:t xml:space="preserve">The first thing to understand about any RL environment is what the agent perceives. In Fetch environments, the agent does not see a flat vector but rather a dictionary with three keys, each carrying a different kind of information. This structure is not just a data format -- it is the interface through which goal-conditioned learning operates.</w:t>
       </w:r>
     </w:p>
     <w:bookmarkStart w:id="35" w:name="what-the-dictionary-contains"/>
@@ -1768,6 +1666,1030 @@
       </w:pPr>
       <w:r>
         <w:t xml:space="preserve">The observation dictionary has three entries:</w:t>
+      </w:r>
+    </w:p>
+    <w:p>
+      <w:pPr>
+        <w:numPr>
+          <w:ilvl w:val="0"/>
+          <w:numId w:val="1003"/>
+        </w:numPr>
+        <w:pStyle w:val="Compact"/>
+      </w:pPr>
+      <w:r>
+        <w:rPr>
+          <w:rStyle w:val="VerbatimChar"/>
+        </w:rPr>
+        <w:t xml:space="preserve">obs["observation"]</w:t>
+      </w:r>
+      <w:r>
+        <w:t xml:space="preserve"> </w:t>
+      </w:r>
+      <w:r>
+        <w:t xml:space="preserve">-- the robot's proprioceptive state. For FetchReach, this is a 10-dimensional vector containing the gripper's position, velocity, and finger state.</w:t>
+      </w:r>
+    </w:p>
+    <w:p>
+      <w:pPr>
+        <w:numPr>
+          <w:ilvl w:val="0"/>
+          <w:numId w:val="1003"/>
+        </w:numPr>
+        <w:pStyle w:val="Compact"/>
+      </w:pPr>
+      <w:r>
+        <w:rPr>
+          <w:rStyle w:val="VerbatimChar"/>
+        </w:rPr>
+        <w:t xml:space="preserve">obs["achieved_goal"]</w:t>
+      </w:r>
+      <w:r>
+        <w:t xml:space="preserve"> </w:t>
+      </w:r>
+      <w:r>
+        <w:t xml:space="preserve">-- where the relevant thing (end-effector for Reach, object for Push) currently is. Always 3D Cartesian coordinates.</w:t>
+      </w:r>
+    </w:p>
+    <w:p>
+      <w:pPr>
+        <w:numPr>
+          <w:ilvl w:val="0"/>
+          <w:numId w:val="1003"/>
+        </w:numPr>
+        <w:pStyle w:val="Compact"/>
+      </w:pPr>
+      <w:r>
+        <w:rPr>
+          <w:rStyle w:val="VerbatimChar"/>
+        </w:rPr>
+        <w:t xml:space="preserve">obs["desired_goal"]</w:t>
+      </w:r>
+      <w:r>
+        <w:t xml:space="preserve"> </w:t>
+      </w:r>
+      <w:r>
+        <w:t xml:space="preserve">-- where we want that thing to be. Also 3D Cartesian coordinates.</w:t>
+      </w:r>
+    </w:p>
+    <w:p>
+      <w:pPr>
+        <w:pStyle w:val="FirstParagraph"/>
+      </w:pPr>
+      <w:r>
+        <w:t xml:space="preserve">The separation of achieved and desired goals from the main observation is the key design decision. It makes the goal-conditioning explicit: the environment tells the agent "here is your state, here is where you are, here is where you need to be."</w:t>
+      </w:r>
+    </w:p>
+    <w:p>
+      <w:pPr>
+        <w:pStyle w:val="BodyText"/>
+      </w:pPr>
+      <w:r>
+        <w:t xml:space="preserve">Why not a flat vector? Many RL environments (CartPole, Atari, MuJoCo locomotion) return a single array as the observation. Fetch environments</w:t>
+      </w:r>
+      <w:r>
+        <w:t xml:space="preserve"> </w:t>
+      </w:r>
+      <w:r>
+        <w:rPr>
+          <w:iCs/>
+          <w:i/>
+        </w:rPr>
+        <w:t xml:space="preserve">could</w:t>
+      </w:r>
+      <w:r>
+        <w:t xml:space="preserve"> </w:t>
+      </w:r>
+      <w:r>
+        <w:t xml:space="preserve">concatenate everything into a flat vector of length 16 (for Reach) or 31 (for Push). But the dictionary structure serves two purposes. First, it makes the goal-conditioned interface explicit -- the achieved and desired goals are labeled, not buried at arbitrary indices in a flat vector. Second, it enables SB3's</w:t>
+      </w:r>
+      <w:r>
+        <w:t xml:space="preserve"> </w:t>
+      </w:r>
+      <w:r>
+        <w:rPr>
+          <w:rStyle w:val="VerbatimChar"/>
+        </w:rPr>
+        <w:t xml:space="preserve">MultiInputPolicy</w:t>
+      </w:r>
+      <w:r>
+        <w:t xml:space="preserve"> </w:t>
+      </w:r>
+      <w:r>
+        <w:t xml:space="preserve">to process each component through a separate encoder before concatenation, which gives the network a natural way to compare "where I am" against "where I should be."</w:t>
+      </w:r>
+    </w:p>
+    <w:bookmarkEnd w:id="35"/>
+    <w:bookmarkStart w:id="36" w:name="inspecting-the-observation"/>
+    <w:p>
+      <w:pPr>
+        <w:pStyle w:val="Heading3"/>
+      </w:pPr>
+      <w:r>
+        <w:t xml:space="preserve">Inspecting the observation</w:t>
+      </w:r>
+    </w:p>
+    <w:p>
+      <w:pPr>
+        <w:pStyle w:val="BlockText"/>
+      </w:pPr>
+      <w:r>
+        <w:rPr>
+          <w:bCs/>
+          <w:b/>
+        </w:rPr>
+        <w:t xml:space="preserve">Note:</w:t>
+      </w:r>
+      <w:r>
+        <w:t xml:space="preserve"> </w:t>
+      </w:r>
+      <w:r>
+        <w:t xml:space="preserve">All code listings in this chapter assume</w:t>
+      </w:r>
+      <w:r>
+        <w:t xml:space="preserve"> </w:t>
+      </w:r>
+      <w:r>
+        <w:rPr>
+          <w:rStyle w:val="VerbatimChar"/>
+        </w:rPr>
+        <w:t xml:space="preserve">import gymnasium as gym</w:t>
+      </w:r>
+      <w:r>
+        <w:t xml:space="preserve">,</w:t>
+      </w:r>
+      <w:r>
+        <w:t xml:space="preserve"> </w:t>
+      </w:r>
+      <w:r>
+        <w:rPr>
+          <w:rStyle w:val="VerbatimChar"/>
+        </w:rPr>
+        <w:t xml:space="preserve">import gymnasium_robotics</w:t>
+      </w:r>
+      <w:r>
+        <w:t xml:space="preserve">, and</w:t>
+      </w:r>
+      <w:r>
+        <w:t xml:space="preserve"> </w:t>
+      </w:r>
+      <w:r>
+        <w:rPr>
+          <w:rStyle w:val="VerbatimChar"/>
+        </w:rPr>
+        <w:t xml:space="preserve">import numpy as np</w:t>
+      </w:r>
+      <w:r>
+        <w:t xml:space="preserve">. The full runnable versions live in</w:t>
+      </w:r>
+      <w:r>
+        <w:t xml:space="preserve"> </w:t>
+      </w:r>
+      <w:r>
+        <w:rPr>
+          <w:rStyle w:val="VerbatimChar"/>
+        </w:rPr>
+        <w:t xml:space="preserve">scripts/labs/env_anatomy.py</w:t>
+      </w:r>
+      <w:r>
+        <w:t xml:space="preserve">.</w:t>
+      </w:r>
+    </w:p>
+    <w:p>
+      <w:pPr>
+        <w:pStyle w:val="FirstParagraph"/>
+      </w:pPr>
+      <w:r>
+        <w:t xml:space="preserve">Let's look at the code that inspects this structure:</w:t>
+      </w:r>
+    </w:p>
+    <w:p>
+      <w:pPr>
+        <w:pStyle w:val="SourceCode"/>
+      </w:pPr>
+      <w:r>
+        <w:rPr>
+          <w:rStyle w:val="CommentTok"/>
+        </w:rPr>
+        <w:t xml:space="preserve"># Observation dictionary inspector</w:t>
+      </w:r>
+      <w:r>
+        <w:br/>
+      </w:r>
+      <w:r>
+        <w:rPr>
+          <w:rStyle w:val="CommentTok"/>
+        </w:rPr>
+        <w:t xml:space="preserve"># (adapted from scripts/labs/env_anatomy.py:obs_inspector)</w:t>
+      </w:r>
+      <w:r>
+        <w:br/>
+      </w:r>
+      <w:r>
+        <w:br/>
+      </w:r>
+      <w:r>
+        <w:rPr>
+          <w:rStyle w:val="KeywordTok"/>
+        </w:rPr>
+        <w:t xml:space="preserve">def</w:t>
+      </w:r>
+      <w:r>
+        <w:rPr>
+          <w:rStyle w:val="NormalTok"/>
+        </w:rPr>
+        <w:t xml:space="preserve"> obs_inspector(env_id</w:t>
+      </w:r>
+      <w:r>
+        <w:rPr>
+          <w:rStyle w:val="OperatorTok"/>
+        </w:rPr>
+        <w:t xml:space="preserve">=</w:t>
+      </w:r>
+      <w:r>
+        <w:rPr>
+          <w:rStyle w:val="StringTok"/>
+        </w:rPr>
+        <w:t xml:space="preserve">"FetchReachDense-v4"</w:t>
+      </w:r>
+      <w:r>
+        <w:rPr>
+          <w:rStyle w:val="NormalTok"/>
+        </w:rPr>
+        <w:t xml:space="preserve">, seed</w:t>
+      </w:r>
+      <w:r>
+        <w:rPr>
+          <w:rStyle w:val="OperatorTok"/>
+        </w:rPr>
+        <w:t xml:space="preserve">=</w:t>
+      </w:r>
+      <w:r>
+        <w:rPr>
+          <w:rStyle w:val="DecValTok"/>
+        </w:rPr>
+        <w:t xml:space="preserve">0</w:t>
+      </w:r>
+      <w:r>
+        <w:rPr>
+          <w:rStyle w:val="NormalTok"/>
+        </w:rPr>
+        <w:t xml:space="preserve">):</w:t>
+      </w:r>
+      <w:r>
+        <w:br/>
+      </w:r>
+      <w:r>
+        <w:rPr>
+          <w:rStyle w:val="NormalTok"/>
+        </w:rPr>
+        <w:t xml:space="preserve">    </w:t>
+      </w:r>
+      <w:r>
+        <w:rPr>
+          <w:rStyle w:val="CommentTok"/>
+        </w:rPr>
+        <w:t xml:space="preserve">"""Inspect obs dict: keys, shapes, dtypes, workspace bounds."""</w:t>
+      </w:r>
+      <w:r>
+        <w:br/>
+      </w:r>
+      <w:r>
+        <w:rPr>
+          <w:rStyle w:val="NormalTok"/>
+        </w:rPr>
+        <w:t xml:space="preserve">    env </w:t>
+      </w:r>
+      <w:r>
+        <w:rPr>
+          <w:rStyle w:val="OperatorTok"/>
+        </w:rPr>
+        <w:t xml:space="preserve">=</w:t>
+      </w:r>
+      <w:r>
+        <w:rPr>
+          <w:rStyle w:val="NormalTok"/>
+        </w:rPr>
+        <w:t xml:space="preserve"> gym.make(env_id)</w:t>
+      </w:r>
+      <w:r>
+        <w:br/>
+      </w:r>
+      <w:r>
+        <w:rPr>
+          <w:rStyle w:val="NormalTok"/>
+        </w:rPr>
+        <w:t xml:space="preserve">    obs, info </w:t>
+      </w:r>
+      <w:r>
+        <w:rPr>
+          <w:rStyle w:val="OperatorTok"/>
+        </w:rPr>
+        <w:t xml:space="preserve">=</w:t>
+      </w:r>
+      <w:r>
+        <w:rPr>
+          <w:rStyle w:val="NormalTok"/>
+        </w:rPr>
+        <w:t xml:space="preserve"> env.reset(seed</w:t>
+      </w:r>
+      <w:r>
+        <w:rPr>
+          <w:rStyle w:val="OperatorTok"/>
+        </w:rPr>
+        <w:t xml:space="preserve">=</w:t>
+      </w:r>
+      <w:r>
+        <w:rPr>
+          <w:rStyle w:val="NormalTok"/>
+        </w:rPr>
+        <w:t xml:space="preserve">seed)</w:t>
+      </w:r>
+      <w:r>
+        <w:br/>
+      </w:r>
+      <w:r>
+        <w:rPr>
+          <w:rStyle w:val="NormalTok"/>
+        </w:rPr>
+        <w:t xml:space="preserve">    summary </w:t>
+      </w:r>
+      <w:r>
+        <w:rPr>
+          <w:rStyle w:val="OperatorTok"/>
+        </w:rPr>
+        <w:t xml:space="preserve">=</w:t>
+      </w:r>
+      <w:r>
+        <w:rPr>
+          <w:rStyle w:val="NormalTok"/>
+        </w:rPr>
+        <w:t xml:space="preserve"> {}</w:t>
+      </w:r>
+      <w:r>
+        <w:br/>
+      </w:r>
+      <w:r>
+        <w:rPr>
+          <w:rStyle w:val="NormalTok"/>
+        </w:rPr>
+        <w:t xml:space="preserve">    </w:t>
+      </w:r>
+      <w:r>
+        <w:rPr>
+          <w:rStyle w:val="ControlFlowTok"/>
+        </w:rPr>
+        <w:t xml:space="preserve">for</w:t>
+      </w:r>
+      <w:r>
+        <w:rPr>
+          <w:rStyle w:val="NormalTok"/>
+        </w:rPr>
+        <w:t xml:space="preserve"> key </w:t>
+      </w:r>
+      <w:r>
+        <w:rPr>
+          <w:rStyle w:val="KeywordTok"/>
+        </w:rPr>
+        <w:t xml:space="preserve">in</w:t>
+      </w:r>
+      <w:r>
+        <w:rPr>
+          <w:rStyle w:val="NormalTok"/>
+        </w:rPr>
+        <w:t xml:space="preserve"> [</w:t>
+      </w:r>
+      <w:r>
+        <w:rPr>
+          <w:rStyle w:val="StringTok"/>
+        </w:rPr>
+        <w:t xml:space="preserve">"observation"</w:t>
+      </w:r>
+      <w:r>
+        <w:rPr>
+          <w:rStyle w:val="NormalTok"/>
+        </w:rPr>
+        <w:t xml:space="preserve">, </w:t>
+      </w:r>
+      <w:r>
+        <w:rPr>
+          <w:rStyle w:val="StringTok"/>
+        </w:rPr>
+        <w:t xml:space="preserve">"achieved_goal"</w:t>
+      </w:r>
+      <w:r>
+        <w:rPr>
+          <w:rStyle w:val="NormalTok"/>
+        </w:rPr>
+        <w:t xml:space="preserve">, </w:t>
+      </w:r>
+      <w:r>
+        <w:rPr>
+          <w:rStyle w:val="StringTok"/>
+        </w:rPr>
+        <w:t xml:space="preserve">"desired_goal"</w:t>
+      </w:r>
+      <w:r>
+        <w:rPr>
+          <w:rStyle w:val="NormalTok"/>
+        </w:rPr>
+        <w:t xml:space="preserve">]:</w:t>
+      </w:r>
+      <w:r>
+        <w:br/>
+      </w:r>
+      <w:r>
+        <w:rPr>
+          <w:rStyle w:val="NormalTok"/>
+        </w:rPr>
+        <w:t xml:space="preserve">        arr </w:t>
+      </w:r>
+      <w:r>
+        <w:rPr>
+          <w:rStyle w:val="OperatorTok"/>
+        </w:rPr>
+        <w:t xml:space="preserve">=</w:t>
+      </w:r>
+      <w:r>
+        <w:rPr>
+          <w:rStyle w:val="NormalTok"/>
+        </w:rPr>
+        <w:t xml:space="preserve"> np.asarray(obs[key])</w:t>
+      </w:r>
+      <w:r>
+        <w:br/>
+      </w:r>
+      <w:r>
+        <w:rPr>
+          <w:rStyle w:val="NormalTok"/>
+        </w:rPr>
+        <w:t xml:space="preserve">        summary[key] </w:t>
+      </w:r>
+      <w:r>
+        <w:rPr>
+          <w:rStyle w:val="OperatorTok"/>
+        </w:rPr>
+        <w:t xml:space="preserve">=</w:t>
+      </w:r>
+      <w:r>
+        <w:rPr>
+          <w:rStyle w:val="NormalTok"/>
+        </w:rPr>
+        <w:t xml:space="preserve"> {</w:t>
+      </w:r>
+      <w:r>
+        <w:br/>
+      </w:r>
+      <w:r>
+        <w:rPr>
+          <w:rStyle w:val="NormalTok"/>
+        </w:rPr>
+        <w:t xml:space="preserve">            </w:t>
+      </w:r>
+      <w:r>
+        <w:rPr>
+          <w:rStyle w:val="StringTok"/>
+        </w:rPr>
+        <w:t xml:space="preserve">"shape"</w:t>
+      </w:r>
+      <w:r>
+        <w:rPr>
+          <w:rStyle w:val="NormalTok"/>
+        </w:rPr>
+        <w:t xml:space="preserve">: arr.shape, </w:t>
+      </w:r>
+      <w:r>
+        <w:rPr>
+          <w:rStyle w:val="StringTok"/>
+        </w:rPr>
+        <w:t xml:space="preserve">"dtype"</w:t>
+      </w:r>
+      <w:r>
+        <w:rPr>
+          <w:rStyle w:val="NormalTok"/>
+        </w:rPr>
+        <w:t xml:space="preserve">: </w:t>
+      </w:r>
+      <w:r>
+        <w:rPr>
+          <w:rStyle w:val="BuiltInTok"/>
+        </w:rPr>
+        <w:t xml:space="preserve">str</w:t>
+      </w:r>
+      <w:r>
+        <w:rPr>
+          <w:rStyle w:val="NormalTok"/>
+        </w:rPr>
+        <w:t xml:space="preserve">(arr.dtype),</w:t>
+      </w:r>
+      <w:r>
+        <w:br/>
+      </w:r>
+      <w:r>
+        <w:rPr>
+          <w:rStyle w:val="NormalTok"/>
+        </w:rPr>
+        <w:t xml:space="preserve">            </w:t>
+      </w:r>
+      <w:r>
+        <w:rPr>
+          <w:rStyle w:val="StringTok"/>
+        </w:rPr>
+        <w:t xml:space="preserve">"min"</w:t>
+      </w:r>
+      <w:r>
+        <w:rPr>
+          <w:rStyle w:val="NormalTok"/>
+        </w:rPr>
+        <w:t xml:space="preserve">: </w:t>
+      </w:r>
+      <w:r>
+        <w:rPr>
+          <w:rStyle w:val="BuiltInTok"/>
+        </w:rPr>
+        <w:t xml:space="preserve">float</w:t>
+      </w:r>
+      <w:r>
+        <w:rPr>
+          <w:rStyle w:val="NormalTok"/>
+        </w:rPr>
+        <w:t xml:space="preserve">(arr.</w:t>
+      </w:r>
+      <w:r>
+        <w:rPr>
+          <w:rStyle w:val="BuiltInTok"/>
+        </w:rPr>
+        <w:t xml:space="preserve">min</w:t>
+      </w:r>
+      <w:r>
+        <w:rPr>
+          <w:rStyle w:val="NormalTok"/>
+        </w:rPr>
+        <w:t xml:space="preserve">()), </w:t>
+      </w:r>
+      <w:r>
+        <w:rPr>
+          <w:rStyle w:val="StringTok"/>
+        </w:rPr>
+        <w:t xml:space="preserve">"max"</w:t>
+      </w:r>
+      <w:r>
+        <w:rPr>
+          <w:rStyle w:val="NormalTok"/>
+        </w:rPr>
+        <w:t xml:space="preserve">: </w:t>
+      </w:r>
+      <w:r>
+        <w:rPr>
+          <w:rStyle w:val="BuiltInTok"/>
+        </w:rPr>
+        <w:t xml:space="preserve">float</w:t>
+      </w:r>
+      <w:r>
+        <w:rPr>
+          <w:rStyle w:val="NormalTok"/>
+        </w:rPr>
+        <w:t xml:space="preserve">(arr.</w:t>
+      </w:r>
+      <w:r>
+        <w:rPr>
+          <w:rStyle w:val="BuiltInTok"/>
+        </w:rPr>
+        <w:t xml:space="preserve">max</w:t>
+      </w:r>
+      <w:r>
+        <w:rPr>
+          <w:rStyle w:val="NormalTok"/>
+        </w:rPr>
+        <w:t xml:space="preserve">()),</w:t>
+      </w:r>
+      <w:r>
+        <w:br/>
+      </w:r>
+      <w:r>
+        <w:rPr>
+          <w:rStyle w:val="NormalTok"/>
+        </w:rPr>
+        <w:t xml:space="preserve">            </w:t>
+      </w:r>
+      <w:r>
+        <w:rPr>
+          <w:rStyle w:val="StringTok"/>
+        </w:rPr>
+        <w:t xml:space="preserve">"finite"</w:t>
+      </w:r>
+      <w:r>
+        <w:rPr>
+          <w:rStyle w:val="NormalTok"/>
+        </w:rPr>
+        <w:t xml:space="preserve">: </w:t>
+      </w:r>
+      <w:r>
+        <w:rPr>
+          <w:rStyle w:val="BuiltInTok"/>
+        </w:rPr>
+        <w:t xml:space="preserve">bool</w:t>
+      </w:r>
+      <w:r>
+        <w:rPr>
+          <w:rStyle w:val="NormalTok"/>
+        </w:rPr>
+        <w:t xml:space="preserve">(np.</w:t>
+      </w:r>
+      <w:r>
+        <w:rPr>
+          <w:rStyle w:val="BuiltInTok"/>
+        </w:rPr>
+        <w:t xml:space="preserve">all</w:t>
+      </w:r>
+      <w:r>
+        <w:rPr>
+          <w:rStyle w:val="NormalTok"/>
+        </w:rPr>
+        <w:t xml:space="preserve">(np.isfinite(arr))),</w:t>
+      </w:r>
+      <w:r>
+        <w:br/>
+      </w:r>
+      <w:r>
+        <w:rPr>
+          <w:rStyle w:val="NormalTok"/>
+        </w:rPr>
+        <w:t xml:space="preserve">        }</w:t>
+      </w:r>
+      <w:r>
+        <w:br/>
+      </w:r>
+      <w:r>
+        <w:rPr>
+          <w:rStyle w:val="NormalTok"/>
+        </w:rPr>
+        <w:t xml:space="preserve">    </w:t>
+      </w:r>
+      <w:r>
+        <w:rPr>
+          <w:rStyle w:val="CommentTok"/>
+        </w:rPr>
+        <w:t xml:space="preserve"># Check desired_goal is within workspace</w:t>
+      </w:r>
+      <w:r>
+        <w:br/>
+      </w:r>
+      <w:r>
+        <w:rPr>
+          <w:rStyle w:val="NormalTok"/>
+        </w:rPr>
+        <w:t xml:space="preserve">    dg </w:t>
+      </w:r>
+      <w:r>
+        <w:rPr>
+          <w:rStyle w:val="OperatorTok"/>
+        </w:rPr>
+        <w:t xml:space="preserve">=</w:t>
+      </w:r>
+      <w:r>
+        <w:rPr>
+          <w:rStyle w:val="NormalTok"/>
+        </w:rPr>
+        <w:t xml:space="preserve"> np.asarray(obs[</w:t>
+      </w:r>
+      <w:r>
+        <w:rPr>
+          <w:rStyle w:val="StringTok"/>
+        </w:rPr>
+        <w:t xml:space="preserve">"desired_goal"</w:t>
+      </w:r>
+      <w:r>
+        <w:rPr>
+          <w:rStyle w:val="NormalTok"/>
+        </w:rPr>
+        <w:t xml:space="preserve">])</w:t>
+      </w:r>
+      <w:r>
+        <w:br/>
+      </w:r>
+      <w:r>
+        <w:rPr>
+          <w:rStyle w:val="NormalTok"/>
+        </w:rPr>
+        <w:t xml:space="preserve">    summary[</w:t>
+      </w:r>
+      <w:r>
+        <w:rPr>
+          <w:rStyle w:val="StringTok"/>
+        </w:rPr>
+        <w:t xml:space="preserve">"desired_goal_in_workspace"</w:t>
+      </w:r>
+      <w:r>
+        <w:rPr>
+          <w:rStyle w:val="NormalTok"/>
+        </w:rPr>
+        <w:t xml:space="preserve">] </w:t>
+      </w:r>
+      <w:r>
+        <w:rPr>
+          <w:rStyle w:val="OperatorTok"/>
+        </w:rPr>
+        <w:t xml:space="preserve">=</w:t>
+      </w:r>
+      <w:r>
+        <w:rPr>
+          <w:rStyle w:val="NormalTok"/>
+        </w:rPr>
+        <w:t xml:space="preserve"> </w:t>
+      </w:r>
+      <w:r>
+        <w:rPr>
+          <w:rStyle w:val="BuiltInTok"/>
+        </w:rPr>
+        <w:t xml:space="preserve">bool</w:t>
+      </w:r>
+      <w:r>
+        <w:rPr>
+          <w:rStyle w:val="NormalTok"/>
+        </w:rPr>
+        <w:t xml:space="preserve">(</w:t>
+      </w:r>
+      <w:r>
+        <w:br/>
+      </w:r>
+      <w:r>
+        <w:rPr>
+          <w:rStyle w:val="NormalTok"/>
+        </w:rPr>
+        <w:t xml:space="preserve">        </w:t>
+      </w:r>
+      <w:r>
+        <w:rPr>
+          <w:rStyle w:val="FloatTok"/>
+        </w:rPr>
+        <w:t xml:space="preserve">1.1</w:t>
+      </w:r>
+      <w:r>
+        <w:rPr>
+          <w:rStyle w:val="NormalTok"/>
+        </w:rPr>
+        <w:t xml:space="preserve"> </w:t>
+      </w:r>
+      <w:r>
+        <w:rPr>
+          <w:rStyle w:val="OperatorTok"/>
+        </w:rPr>
+        <w:t xml:space="preserve">&lt;=</w:t>
+      </w:r>
+      <w:r>
+        <w:rPr>
+          <w:rStyle w:val="NormalTok"/>
+        </w:rPr>
+        <w:t xml:space="preserve"> dg[</w:t>
+      </w:r>
+      <w:r>
+        <w:rPr>
+          <w:rStyle w:val="DecValTok"/>
+        </w:rPr>
+        <w:t xml:space="preserve">0</w:t>
+      </w:r>
+      <w:r>
+        <w:rPr>
+          <w:rStyle w:val="NormalTok"/>
+        </w:rPr>
+        <w:t xml:space="preserve">] </w:t>
+      </w:r>
+      <w:r>
+        <w:rPr>
+          <w:rStyle w:val="OperatorTok"/>
+        </w:rPr>
+        <w:t xml:space="preserve">&lt;=</w:t>
+      </w:r>
+      <w:r>
+        <w:rPr>
+          <w:rStyle w:val="NormalTok"/>
+        </w:rPr>
+        <w:t xml:space="preserve"> </w:t>
+      </w:r>
+      <w:r>
+        <w:rPr>
+          <w:rStyle w:val="FloatTok"/>
+        </w:rPr>
+        <w:t xml:space="preserve">1.5</w:t>
+      </w:r>
+      <w:r>
+        <w:rPr>
+          <w:rStyle w:val="NormalTok"/>
+        </w:rPr>
+        <w:t xml:space="preserve"> </w:t>
+      </w:r>
+      <w:r>
+        <w:rPr>
+          <w:rStyle w:val="KeywordTok"/>
+        </w:rPr>
+        <w:t xml:space="preserve">and</w:t>
+      </w:r>
+      <w:r>
+        <w:rPr>
+          <w:rStyle w:val="NormalTok"/>
+        </w:rPr>
+        <w:t xml:space="preserve"> </w:t>
+      </w:r>
+      <w:r>
+        <w:rPr>
+          <w:rStyle w:val="FloatTok"/>
+        </w:rPr>
+        <w:t xml:space="preserve">0.5</w:t>
+      </w:r>
+      <w:r>
+        <w:rPr>
+          <w:rStyle w:val="NormalTok"/>
+        </w:rPr>
+        <w:t xml:space="preserve"> </w:t>
+      </w:r>
+      <w:r>
+        <w:rPr>
+          <w:rStyle w:val="OperatorTok"/>
+        </w:rPr>
+        <w:t xml:space="preserve">&lt;=</w:t>
+      </w:r>
+      <w:r>
+        <w:rPr>
+          <w:rStyle w:val="NormalTok"/>
+        </w:rPr>
+        <w:t xml:space="preserve"> dg[</w:t>
+      </w:r>
+      <w:r>
+        <w:rPr>
+          <w:rStyle w:val="DecValTok"/>
+        </w:rPr>
+        <w:t xml:space="preserve">1</w:t>
+      </w:r>
+      <w:r>
+        <w:rPr>
+          <w:rStyle w:val="NormalTok"/>
+        </w:rPr>
+        <w:t xml:space="preserve">] </w:t>
+      </w:r>
+      <w:r>
+        <w:rPr>
+          <w:rStyle w:val="OperatorTok"/>
+        </w:rPr>
+        <w:t xml:space="preserve">&lt;=</w:t>
+      </w:r>
+      <w:r>
+        <w:rPr>
+          <w:rStyle w:val="NormalTok"/>
+        </w:rPr>
+        <w:t xml:space="preserve"> </w:t>
+      </w:r>
+      <w:r>
+        <w:rPr>
+          <w:rStyle w:val="FloatTok"/>
+        </w:rPr>
+        <w:t xml:space="preserve">1.0</w:t>
+      </w:r>
+      <w:r>
+        <w:br/>
+      </w:r>
+      <w:r>
+        <w:rPr>
+          <w:rStyle w:val="NormalTok"/>
+        </w:rPr>
+        <w:t xml:space="preserve">        </w:t>
+      </w:r>
+      <w:r>
+        <w:rPr>
+          <w:rStyle w:val="KeywordTok"/>
+        </w:rPr>
+        <w:t xml:space="preserve">and</w:t>
+      </w:r>
+      <w:r>
+        <w:rPr>
+          <w:rStyle w:val="NormalTok"/>
+        </w:rPr>
+        <w:t xml:space="preserve"> </w:t>
+      </w:r>
+      <w:r>
+        <w:rPr>
+          <w:rStyle w:val="FloatTok"/>
+        </w:rPr>
+        <w:t xml:space="preserve">0.35</w:t>
+      </w:r>
+      <w:r>
+        <w:rPr>
+          <w:rStyle w:val="NormalTok"/>
+        </w:rPr>
+        <w:t xml:space="preserve"> </w:t>
+      </w:r>
+      <w:r>
+        <w:rPr>
+          <w:rStyle w:val="OperatorTok"/>
+        </w:rPr>
+        <w:t xml:space="preserve">&lt;=</w:t>
+      </w:r>
+      <w:r>
+        <w:rPr>
+          <w:rStyle w:val="NormalTok"/>
+        </w:rPr>
+        <w:t xml:space="preserve"> dg[</w:t>
+      </w:r>
+      <w:r>
+        <w:rPr>
+          <w:rStyle w:val="DecValTok"/>
+        </w:rPr>
+        <w:t xml:space="preserve">2</w:t>
+      </w:r>
+      <w:r>
+        <w:rPr>
+          <w:rStyle w:val="NormalTok"/>
+        </w:rPr>
+        <w:t xml:space="preserve">] </w:t>
+      </w:r>
+      <w:r>
+        <w:rPr>
+          <w:rStyle w:val="OperatorTok"/>
+        </w:rPr>
+        <w:t xml:space="preserve">&lt;=</w:t>
+      </w:r>
+      <w:r>
+        <w:rPr>
+          <w:rStyle w:val="NormalTok"/>
+        </w:rPr>
+        <w:t xml:space="preserve"> </w:t>
+      </w:r>
+      <w:r>
+        <w:rPr>
+          <w:rStyle w:val="FloatTok"/>
+        </w:rPr>
+        <w:t xml:space="preserve">0.75</w:t>
+      </w:r>
+      <w:r>
+        <w:br/>
+      </w:r>
+      <w:r>
+        <w:rPr>
+          <w:rStyle w:val="NormalTok"/>
+        </w:rPr>
+        <w:t xml:space="preserve">    )</w:t>
+      </w:r>
+      <w:r>
+        <w:br/>
+      </w:r>
+      <w:r>
+        <w:rPr>
+          <w:rStyle w:val="NormalTok"/>
+        </w:rPr>
+        <w:t xml:space="preserve">    env.close()</w:t>
+      </w:r>
+      <w:r>
+        <w:br/>
+      </w:r>
+      <w:r>
+        <w:rPr>
+          <w:rStyle w:val="NormalTok"/>
+        </w:rPr>
+        <w:t xml:space="preserve">    </w:t>
+      </w:r>
+      <w:r>
+        <w:rPr>
+          <w:rStyle w:val="ControlFlowTok"/>
+        </w:rPr>
+        <w:t xml:space="preserve">return</w:t>
+      </w:r>
+      <w:r>
+        <w:rPr>
+          <w:rStyle w:val="NormalTok"/>
+        </w:rPr>
+        <w:t xml:space="preserve"> summary</w:t>
+      </w:r>
+    </w:p>
+    <w:p>
+      <w:pPr>
+        <w:pStyle w:val="BlockText"/>
+      </w:pPr>
+      <w:r>
+        <w:rPr>
+          <w:bCs/>
+          <w:b/>
+        </w:rPr>
+        <w:t xml:space="preserve">Checkpoint.</w:t>
+      </w:r>
+      <w:r>
+        <w:t xml:space="preserve"> </w:t>
+      </w:r>
+      <w:r>
+        <w:t xml:space="preserve">Run</w:t>
+      </w:r>
+      <w:r>
+        <w:t xml:space="preserve"> </w:t>
+      </w:r>
+      <w:r>
+        <w:rPr>
+          <w:rStyle w:val="VerbatimChar"/>
+        </w:rPr>
+        <w:t xml:space="preserve">bash docker/dev.sh python scripts/labs/env_anatomy.py --verify</w:t>
+      </w:r>
+      <w:r>
+        <w:t xml:space="preserve"> </w:t>
+      </w:r>
+      <w:r>
+        <w:t xml:space="preserve">and check the first output section. You should see:</w:t>
       </w:r>
     </w:p>
     <w:p>
@@ -1782,13 +2704,31 @@
         <w:rPr>
           <w:rStyle w:val="VerbatimChar"/>
         </w:rPr>
-        <w:t xml:space="preserve">obs["observation"]</w:t>
-      </w:r>
-      <w:r>
-        <w:t xml:space="preserve"> </w:t>
-      </w:r>
-      <w:r>
-        <w:t xml:space="preserve">-- the robot's proprioceptive state. For FetchReach, this is a 10-dimensional vector containing the gripper's position, velocity, and finger state.</w:t>
+        <w:t xml:space="preserve">obs=(10,)</w:t>
+      </w:r>
+      <w:r>
+        <w:t xml:space="preserve">,</w:t>
+      </w:r>
+      <w:r>
+        <w:t xml:space="preserve"> </w:t>
+      </w:r>
+      <w:r>
+        <w:rPr>
+          <w:rStyle w:val="VerbatimChar"/>
+        </w:rPr>
+        <w:t xml:space="preserve">ag=(3,)</w:t>
+      </w:r>
+      <w:r>
+        <w:t xml:space="preserve">,</w:t>
+      </w:r>
+      <w:r>
+        <w:t xml:space="preserve"> </w:t>
+      </w:r>
+      <w:r>
+        <w:rPr>
+          <w:rStyle w:val="VerbatimChar"/>
+        </w:rPr>
+        <w:t xml:space="preserve">dg=(3,)</w:t>
       </w:r>
     </w:p>
     <w:p>
@@ -1800,16 +2740,7 @@
         <w:pStyle w:val="Compact"/>
       </w:pPr>
       <w:r>
-        <w:rPr>
-          <w:rStyle w:val="VerbatimChar"/>
-        </w:rPr>
-        <w:t xml:space="preserve">obs["achieved_goal"]</w:t>
-      </w:r>
-      <w:r>
-        <w:t xml:space="preserve"> </w:t>
-      </w:r>
-      <w:r>
-        <w:t xml:space="preserve">-- where the relevant thing (end-effector for Reach, object for Push) currently is. Always 3D Cartesian coordinates.</w:t>
+        <w:t xml:space="preserve">All values finite</w:t>
       </w:r>
     </w:p>
     <w:p>
@@ -1817,1039 +2748,6 @@
         <w:numPr>
           <w:ilvl w:val="0"/>
           <w:numId w:val="1004"/>
-        </w:numPr>
-        <w:pStyle w:val="Compact"/>
-      </w:pPr>
-      <w:r>
-        <w:rPr>
-          <w:rStyle w:val="VerbatimChar"/>
-        </w:rPr>
-        <w:t xml:space="preserve">obs["desired_goal"]</w:t>
-      </w:r>
-      <w:r>
-        <w:t xml:space="preserve"> </w:t>
-      </w:r>
-      <w:r>
-        <w:t xml:space="preserve">-- where we want that thing to be. Also 3D Cartesian coordinates.</w:t>
-      </w:r>
-    </w:p>
-    <w:p>
-      <w:pPr>
-        <w:pStyle w:val="FirstParagraph"/>
-      </w:pPr>
-      <w:r>
-        <w:t xml:space="preserve">The separation of achieved and desired goals from the main observation is the key design decision. It makes the goal-conditioning explicit: the environment tells the agent "here is your state, here is where you are, here is where you need to be."</w:t>
-      </w:r>
-    </w:p>
-    <w:p>
-      <w:pPr>
-        <w:pStyle w:val="BodyText"/>
-      </w:pPr>
-      <w:r>
-        <w:t xml:space="preserve">Why not a flat vector? Many RL environments (CartPole, Atari, MuJoCo locomotion) return a single array as the observation. Fetch environments</w:t>
-      </w:r>
-      <w:r>
-        <w:t xml:space="preserve"> </w:t>
-      </w:r>
-      <w:r>
-        <w:rPr>
-          <w:iCs/>
-          <w:i/>
-        </w:rPr>
-        <w:t xml:space="preserve">could</w:t>
-      </w:r>
-      <w:r>
-        <w:t xml:space="preserve"> </w:t>
-      </w:r>
-      <w:r>
-        <w:t xml:space="preserve">concatenate everything into a flat vector of length 16 (for Reach) or 31 (for Push). But the dictionary structure serves two purposes. First, it makes the goal-conditioned interface explicit -- the achieved and desired goals are labeled, not buried at arbitrary indices in a flat vector. Second, it enables SB3's</w:t>
-      </w:r>
-      <w:r>
-        <w:t xml:space="preserve"> </w:t>
-      </w:r>
-      <w:r>
-        <w:rPr>
-          <w:rStyle w:val="VerbatimChar"/>
-        </w:rPr>
-        <w:t xml:space="preserve">MultiInputPolicy</w:t>
-      </w:r>
-      <w:r>
-        <w:t xml:space="preserve"> </w:t>
-      </w:r>
-      <w:r>
-        <w:t xml:space="preserve">to process each component through a separate encoder before concatenation, which gives the network a natural way to compare "where I am" against "where I should be."</w:t>
-      </w:r>
-    </w:p>
-    <w:bookmarkEnd w:id="35"/>
-    <w:bookmarkStart w:id="36" w:name="inspecting-the-observation"/>
-    <w:p>
-      <w:pPr>
-        <w:pStyle w:val="Heading3"/>
-      </w:pPr>
-      <w:r>
-        <w:t xml:space="preserve">Inspecting the observation</w:t>
-      </w:r>
-    </w:p>
-    <w:p>
-      <w:pPr>
-        <w:pStyle w:val="BlockText"/>
-      </w:pPr>
-      <w:r>
-        <w:rPr>
-          <w:bCs/>
-          <w:b/>
-        </w:rPr>
-        <w:t xml:space="preserve">Note:</w:t>
-      </w:r>
-      <w:r>
-        <w:t xml:space="preserve"> </w:t>
-      </w:r>
-      <w:r>
-        <w:t xml:space="preserve">All code listings in this chapter assume</w:t>
-      </w:r>
-      <w:r>
-        <w:t xml:space="preserve"> </w:t>
-      </w:r>
-      <w:r>
-        <w:rPr>
-          <w:rStyle w:val="VerbatimChar"/>
-        </w:rPr>
-        <w:t xml:space="preserve">import gymnasium as gym</w:t>
-      </w:r>
-      <w:r>
-        <w:t xml:space="preserve">,</w:t>
-      </w:r>
-      <w:r>
-        <w:t xml:space="preserve"> </w:t>
-      </w:r>
-      <w:r>
-        <w:rPr>
-          <w:rStyle w:val="VerbatimChar"/>
-        </w:rPr>
-        <w:t xml:space="preserve">import gymnasium_robotics</w:t>
-      </w:r>
-      <w:r>
-        <w:t xml:space="preserve">, and</w:t>
-      </w:r>
-      <w:r>
-        <w:t xml:space="preserve"> </w:t>
-      </w:r>
-      <w:r>
-        <w:rPr>
-          <w:rStyle w:val="VerbatimChar"/>
-        </w:rPr>
-        <w:t xml:space="preserve">import numpy as np</w:t>
-      </w:r>
-      <w:r>
-        <w:t xml:space="preserve">. The full runnable versions live in</w:t>
-      </w:r>
-      <w:r>
-        <w:t xml:space="preserve"> </w:t>
-      </w:r>
-      <w:r>
-        <w:rPr>
-          <w:rStyle w:val="VerbatimChar"/>
-        </w:rPr>
-        <w:t xml:space="preserve">scripts/labs/env_anatomy.py</w:t>
-      </w:r>
-      <w:r>
-        <w:t xml:space="preserve">.</w:t>
-      </w:r>
-    </w:p>
-    <w:p>
-      <w:pPr>
-        <w:pStyle w:val="FirstParagraph"/>
-      </w:pPr>
-      <w:r>
-        <w:t xml:space="preserve">Let's look at the code that inspects this structure:</w:t>
-      </w:r>
-    </w:p>
-    <w:p>
-      <w:pPr>
-        <w:pStyle w:val="SourceCode"/>
-      </w:pPr>
-      <w:r>
-        <w:rPr>
-          <w:rStyle w:val="CommentTok"/>
-        </w:rPr>
-        <w:t xml:space="preserve"># Observation dictionary inspector</w:t>
-      </w:r>
-      <w:r>
-        <w:br/>
-      </w:r>
-      <w:r>
-        <w:rPr>
-          <w:rStyle w:val="CommentTok"/>
-        </w:rPr>
-        <w:t xml:space="preserve"># (adapted from scripts/labs/env_anatomy.py:obs_inspector)</w:t>
-      </w:r>
-      <w:r>
-        <w:br/>
-      </w:r>
-      <w:r>
-        <w:br/>
-      </w:r>
-      <w:r>
-        <w:rPr>
-          <w:rStyle w:val="KeywordTok"/>
-        </w:rPr>
-        <w:t xml:space="preserve">def</w:t>
-      </w:r>
-      <w:r>
-        <w:rPr>
-          <w:rStyle w:val="NormalTok"/>
-        </w:rPr>
-        <w:t xml:space="preserve"> obs_inspector(env_id</w:t>
-      </w:r>
-      <w:r>
-        <w:rPr>
-          <w:rStyle w:val="OperatorTok"/>
-        </w:rPr>
-        <w:t xml:space="preserve">=</w:t>
-      </w:r>
-      <w:r>
-        <w:rPr>
-          <w:rStyle w:val="StringTok"/>
-        </w:rPr>
-        <w:t xml:space="preserve">"FetchReachDense-v4"</w:t>
-      </w:r>
-      <w:r>
-        <w:rPr>
-          <w:rStyle w:val="NormalTok"/>
-        </w:rPr>
-        <w:t xml:space="preserve">, seed</w:t>
-      </w:r>
-      <w:r>
-        <w:rPr>
-          <w:rStyle w:val="OperatorTok"/>
-        </w:rPr>
-        <w:t xml:space="preserve">=</w:t>
-      </w:r>
-      <w:r>
-        <w:rPr>
-          <w:rStyle w:val="DecValTok"/>
-        </w:rPr>
-        <w:t xml:space="preserve">0</w:t>
-      </w:r>
-      <w:r>
-        <w:rPr>
-          <w:rStyle w:val="NormalTok"/>
-        </w:rPr>
-        <w:t xml:space="preserve">):</w:t>
-      </w:r>
-      <w:r>
-        <w:br/>
-      </w:r>
-      <w:r>
-        <w:rPr>
-          <w:rStyle w:val="NormalTok"/>
-        </w:rPr>
-        <w:t xml:space="preserve">    </w:t>
-      </w:r>
-      <w:r>
-        <w:rPr>
-          <w:rStyle w:val="CommentTok"/>
-        </w:rPr>
-        <w:t xml:space="preserve">"""Inspect obs dict: keys, shapes, dtypes, workspace bounds."""</w:t>
-      </w:r>
-      <w:r>
-        <w:br/>
-      </w:r>
-      <w:r>
-        <w:rPr>
-          <w:rStyle w:val="NormalTok"/>
-        </w:rPr>
-        <w:t xml:space="preserve">    env </w:t>
-      </w:r>
-      <w:r>
-        <w:rPr>
-          <w:rStyle w:val="OperatorTok"/>
-        </w:rPr>
-        <w:t xml:space="preserve">=</w:t>
-      </w:r>
-      <w:r>
-        <w:rPr>
-          <w:rStyle w:val="NormalTok"/>
-        </w:rPr>
-        <w:t xml:space="preserve"> gym.make(env_id)</w:t>
-      </w:r>
-      <w:r>
-        <w:br/>
-      </w:r>
-      <w:r>
-        <w:rPr>
-          <w:rStyle w:val="NormalTok"/>
-        </w:rPr>
-        <w:t xml:space="preserve">    obs, info </w:t>
-      </w:r>
-      <w:r>
-        <w:rPr>
-          <w:rStyle w:val="OperatorTok"/>
-        </w:rPr>
-        <w:t xml:space="preserve">=</w:t>
-      </w:r>
-      <w:r>
-        <w:rPr>
-          <w:rStyle w:val="NormalTok"/>
-        </w:rPr>
-        <w:t xml:space="preserve"> env.reset(seed</w:t>
-      </w:r>
-      <w:r>
-        <w:rPr>
-          <w:rStyle w:val="OperatorTok"/>
-        </w:rPr>
-        <w:t xml:space="preserve">=</w:t>
-      </w:r>
-      <w:r>
-        <w:rPr>
-          <w:rStyle w:val="NormalTok"/>
-        </w:rPr>
-        <w:t xml:space="preserve">seed)</w:t>
-      </w:r>
-      <w:r>
-        <w:br/>
-      </w:r>
-      <w:r>
-        <w:rPr>
-          <w:rStyle w:val="NormalTok"/>
-        </w:rPr>
-        <w:t xml:space="preserve">    summary </w:t>
-      </w:r>
-      <w:r>
-        <w:rPr>
-          <w:rStyle w:val="OperatorTok"/>
-        </w:rPr>
-        <w:t xml:space="preserve">=</w:t>
-      </w:r>
-      <w:r>
-        <w:rPr>
-          <w:rStyle w:val="NormalTok"/>
-        </w:rPr>
-        <w:t xml:space="preserve"> {}</w:t>
-      </w:r>
-      <w:r>
-        <w:br/>
-      </w:r>
-      <w:r>
-        <w:rPr>
-          <w:rStyle w:val="NormalTok"/>
-        </w:rPr>
-        <w:t xml:space="preserve">    </w:t>
-      </w:r>
-      <w:r>
-        <w:rPr>
-          <w:rStyle w:val="ControlFlowTok"/>
-        </w:rPr>
-        <w:t xml:space="preserve">for</w:t>
-      </w:r>
-      <w:r>
-        <w:rPr>
-          <w:rStyle w:val="NormalTok"/>
-        </w:rPr>
-        <w:t xml:space="preserve"> key </w:t>
-      </w:r>
-      <w:r>
-        <w:rPr>
-          <w:rStyle w:val="KeywordTok"/>
-        </w:rPr>
-        <w:t xml:space="preserve">in</w:t>
-      </w:r>
-      <w:r>
-        <w:rPr>
-          <w:rStyle w:val="NormalTok"/>
-        </w:rPr>
-        <w:t xml:space="preserve"> [</w:t>
-      </w:r>
-      <w:r>
-        <w:rPr>
-          <w:rStyle w:val="StringTok"/>
-        </w:rPr>
-        <w:t xml:space="preserve">"observation"</w:t>
-      </w:r>
-      <w:r>
-        <w:rPr>
-          <w:rStyle w:val="NormalTok"/>
-        </w:rPr>
-        <w:t xml:space="preserve">, </w:t>
-      </w:r>
-      <w:r>
-        <w:rPr>
-          <w:rStyle w:val="StringTok"/>
-        </w:rPr>
-        <w:t xml:space="preserve">"achieved_goal"</w:t>
-      </w:r>
-      <w:r>
-        <w:rPr>
-          <w:rStyle w:val="NormalTok"/>
-        </w:rPr>
-        <w:t xml:space="preserve">, </w:t>
-      </w:r>
-      <w:r>
-        <w:rPr>
-          <w:rStyle w:val="StringTok"/>
-        </w:rPr>
-        <w:t xml:space="preserve">"desired_goal"</w:t>
-      </w:r>
-      <w:r>
-        <w:rPr>
-          <w:rStyle w:val="NormalTok"/>
-        </w:rPr>
-        <w:t xml:space="preserve">]:</w:t>
-      </w:r>
-      <w:r>
-        <w:br/>
-      </w:r>
-      <w:r>
-        <w:rPr>
-          <w:rStyle w:val="NormalTok"/>
-        </w:rPr>
-        <w:t xml:space="preserve">        arr </w:t>
-      </w:r>
-      <w:r>
-        <w:rPr>
-          <w:rStyle w:val="OperatorTok"/>
-        </w:rPr>
-        <w:t xml:space="preserve">=</w:t>
-      </w:r>
-      <w:r>
-        <w:rPr>
-          <w:rStyle w:val="NormalTok"/>
-        </w:rPr>
-        <w:t xml:space="preserve"> np.asarray(obs[key])</w:t>
-      </w:r>
-      <w:r>
-        <w:br/>
-      </w:r>
-      <w:r>
-        <w:rPr>
-          <w:rStyle w:val="NormalTok"/>
-        </w:rPr>
-        <w:t xml:space="preserve">        summary[key] </w:t>
-      </w:r>
-      <w:r>
-        <w:rPr>
-          <w:rStyle w:val="OperatorTok"/>
-        </w:rPr>
-        <w:t xml:space="preserve">=</w:t>
-      </w:r>
-      <w:r>
-        <w:rPr>
-          <w:rStyle w:val="NormalTok"/>
-        </w:rPr>
-        <w:t xml:space="preserve"> {</w:t>
-      </w:r>
-      <w:r>
-        <w:br/>
-      </w:r>
-      <w:r>
-        <w:rPr>
-          <w:rStyle w:val="NormalTok"/>
-        </w:rPr>
-        <w:t xml:space="preserve">            </w:t>
-      </w:r>
-      <w:r>
-        <w:rPr>
-          <w:rStyle w:val="StringTok"/>
-        </w:rPr>
-        <w:t xml:space="preserve">"shape"</w:t>
-      </w:r>
-      <w:r>
-        <w:rPr>
-          <w:rStyle w:val="NormalTok"/>
-        </w:rPr>
-        <w:t xml:space="preserve">: arr.shape, </w:t>
-      </w:r>
-      <w:r>
-        <w:rPr>
-          <w:rStyle w:val="StringTok"/>
-        </w:rPr>
-        <w:t xml:space="preserve">"dtype"</w:t>
-      </w:r>
-      <w:r>
-        <w:rPr>
-          <w:rStyle w:val="NormalTok"/>
-        </w:rPr>
-        <w:t xml:space="preserve">: </w:t>
-      </w:r>
-      <w:r>
-        <w:rPr>
-          <w:rStyle w:val="BuiltInTok"/>
-        </w:rPr>
-        <w:t xml:space="preserve">str</w:t>
-      </w:r>
-      <w:r>
-        <w:rPr>
-          <w:rStyle w:val="NormalTok"/>
-        </w:rPr>
-        <w:t xml:space="preserve">(arr.dtype),</w:t>
-      </w:r>
-      <w:r>
-        <w:br/>
-      </w:r>
-      <w:r>
-        <w:rPr>
-          <w:rStyle w:val="NormalTok"/>
-        </w:rPr>
-        <w:t xml:space="preserve">            </w:t>
-      </w:r>
-      <w:r>
-        <w:rPr>
-          <w:rStyle w:val="StringTok"/>
-        </w:rPr>
-        <w:t xml:space="preserve">"min"</w:t>
-      </w:r>
-      <w:r>
-        <w:rPr>
-          <w:rStyle w:val="NormalTok"/>
-        </w:rPr>
-        <w:t xml:space="preserve">: </w:t>
-      </w:r>
-      <w:r>
-        <w:rPr>
-          <w:rStyle w:val="BuiltInTok"/>
-        </w:rPr>
-        <w:t xml:space="preserve">float</w:t>
-      </w:r>
-      <w:r>
-        <w:rPr>
-          <w:rStyle w:val="NormalTok"/>
-        </w:rPr>
-        <w:t xml:space="preserve">(arr.</w:t>
-      </w:r>
-      <w:r>
-        <w:rPr>
-          <w:rStyle w:val="BuiltInTok"/>
-        </w:rPr>
-        <w:t xml:space="preserve">min</w:t>
-      </w:r>
-      <w:r>
-        <w:rPr>
-          <w:rStyle w:val="NormalTok"/>
-        </w:rPr>
-        <w:t xml:space="preserve">()), </w:t>
-      </w:r>
-      <w:r>
-        <w:rPr>
-          <w:rStyle w:val="StringTok"/>
-        </w:rPr>
-        <w:t xml:space="preserve">"max"</w:t>
-      </w:r>
-      <w:r>
-        <w:rPr>
-          <w:rStyle w:val="NormalTok"/>
-        </w:rPr>
-        <w:t xml:space="preserve">: </w:t>
-      </w:r>
-      <w:r>
-        <w:rPr>
-          <w:rStyle w:val="BuiltInTok"/>
-        </w:rPr>
-        <w:t xml:space="preserve">float</w:t>
-      </w:r>
-      <w:r>
-        <w:rPr>
-          <w:rStyle w:val="NormalTok"/>
-        </w:rPr>
-        <w:t xml:space="preserve">(arr.</w:t>
-      </w:r>
-      <w:r>
-        <w:rPr>
-          <w:rStyle w:val="BuiltInTok"/>
-        </w:rPr>
-        <w:t xml:space="preserve">max</w:t>
-      </w:r>
-      <w:r>
-        <w:rPr>
-          <w:rStyle w:val="NormalTok"/>
-        </w:rPr>
-        <w:t xml:space="preserve">()),</w:t>
-      </w:r>
-      <w:r>
-        <w:br/>
-      </w:r>
-      <w:r>
-        <w:rPr>
-          <w:rStyle w:val="NormalTok"/>
-        </w:rPr>
-        <w:t xml:space="preserve">            </w:t>
-      </w:r>
-      <w:r>
-        <w:rPr>
-          <w:rStyle w:val="StringTok"/>
-        </w:rPr>
-        <w:t xml:space="preserve">"finite"</w:t>
-      </w:r>
-      <w:r>
-        <w:rPr>
-          <w:rStyle w:val="NormalTok"/>
-        </w:rPr>
-        <w:t xml:space="preserve">: </w:t>
-      </w:r>
-      <w:r>
-        <w:rPr>
-          <w:rStyle w:val="BuiltInTok"/>
-        </w:rPr>
-        <w:t xml:space="preserve">bool</w:t>
-      </w:r>
-      <w:r>
-        <w:rPr>
-          <w:rStyle w:val="NormalTok"/>
-        </w:rPr>
-        <w:t xml:space="preserve">(np.</w:t>
-      </w:r>
-      <w:r>
-        <w:rPr>
-          <w:rStyle w:val="BuiltInTok"/>
-        </w:rPr>
-        <w:t xml:space="preserve">all</w:t>
-      </w:r>
-      <w:r>
-        <w:rPr>
-          <w:rStyle w:val="NormalTok"/>
-        </w:rPr>
-        <w:t xml:space="preserve">(np.isfinite(arr))),</w:t>
-      </w:r>
-      <w:r>
-        <w:br/>
-      </w:r>
-      <w:r>
-        <w:rPr>
-          <w:rStyle w:val="NormalTok"/>
-        </w:rPr>
-        <w:t xml:space="preserve">        }</w:t>
-      </w:r>
-      <w:r>
-        <w:br/>
-      </w:r>
-      <w:r>
-        <w:rPr>
-          <w:rStyle w:val="NormalTok"/>
-        </w:rPr>
-        <w:t xml:space="preserve">    </w:t>
-      </w:r>
-      <w:r>
-        <w:rPr>
-          <w:rStyle w:val="CommentTok"/>
-        </w:rPr>
-        <w:t xml:space="preserve"># Check desired_goal is within workspace</w:t>
-      </w:r>
-      <w:r>
-        <w:br/>
-      </w:r>
-      <w:r>
-        <w:rPr>
-          <w:rStyle w:val="NormalTok"/>
-        </w:rPr>
-        <w:t xml:space="preserve">    dg </w:t>
-      </w:r>
-      <w:r>
-        <w:rPr>
-          <w:rStyle w:val="OperatorTok"/>
-        </w:rPr>
-        <w:t xml:space="preserve">=</w:t>
-      </w:r>
-      <w:r>
-        <w:rPr>
-          <w:rStyle w:val="NormalTok"/>
-        </w:rPr>
-        <w:t xml:space="preserve"> np.asarray(obs[</w:t>
-      </w:r>
-      <w:r>
-        <w:rPr>
-          <w:rStyle w:val="StringTok"/>
-        </w:rPr>
-        <w:t xml:space="preserve">"desired_goal"</w:t>
-      </w:r>
-      <w:r>
-        <w:rPr>
-          <w:rStyle w:val="NormalTok"/>
-        </w:rPr>
-        <w:t xml:space="preserve">])</w:t>
-      </w:r>
-      <w:r>
-        <w:br/>
-      </w:r>
-      <w:r>
-        <w:rPr>
-          <w:rStyle w:val="NormalTok"/>
-        </w:rPr>
-        <w:t xml:space="preserve">    summary[</w:t>
-      </w:r>
-      <w:r>
-        <w:rPr>
-          <w:rStyle w:val="StringTok"/>
-        </w:rPr>
-        <w:t xml:space="preserve">"desired_goal_in_workspace"</w:t>
-      </w:r>
-      <w:r>
-        <w:rPr>
-          <w:rStyle w:val="NormalTok"/>
-        </w:rPr>
-        <w:t xml:space="preserve">] </w:t>
-      </w:r>
-      <w:r>
-        <w:rPr>
-          <w:rStyle w:val="OperatorTok"/>
-        </w:rPr>
-        <w:t xml:space="preserve">=</w:t>
-      </w:r>
-      <w:r>
-        <w:rPr>
-          <w:rStyle w:val="NormalTok"/>
-        </w:rPr>
-        <w:t xml:space="preserve"> </w:t>
-      </w:r>
-      <w:r>
-        <w:rPr>
-          <w:rStyle w:val="BuiltInTok"/>
-        </w:rPr>
-        <w:t xml:space="preserve">bool</w:t>
-      </w:r>
-      <w:r>
-        <w:rPr>
-          <w:rStyle w:val="NormalTok"/>
-        </w:rPr>
-        <w:t xml:space="preserve">(</w:t>
-      </w:r>
-      <w:r>
-        <w:br/>
-      </w:r>
-      <w:r>
-        <w:rPr>
-          <w:rStyle w:val="NormalTok"/>
-        </w:rPr>
-        <w:t xml:space="preserve">        </w:t>
-      </w:r>
-      <w:r>
-        <w:rPr>
-          <w:rStyle w:val="FloatTok"/>
-        </w:rPr>
-        <w:t xml:space="preserve">1.1</w:t>
-      </w:r>
-      <w:r>
-        <w:rPr>
-          <w:rStyle w:val="NormalTok"/>
-        </w:rPr>
-        <w:t xml:space="preserve"> </w:t>
-      </w:r>
-      <w:r>
-        <w:rPr>
-          <w:rStyle w:val="OperatorTok"/>
-        </w:rPr>
-        <w:t xml:space="preserve">&lt;=</w:t>
-      </w:r>
-      <w:r>
-        <w:rPr>
-          <w:rStyle w:val="NormalTok"/>
-        </w:rPr>
-        <w:t xml:space="preserve"> dg[</w:t>
-      </w:r>
-      <w:r>
-        <w:rPr>
-          <w:rStyle w:val="DecValTok"/>
-        </w:rPr>
-        <w:t xml:space="preserve">0</w:t>
-      </w:r>
-      <w:r>
-        <w:rPr>
-          <w:rStyle w:val="NormalTok"/>
-        </w:rPr>
-        <w:t xml:space="preserve">] </w:t>
-      </w:r>
-      <w:r>
-        <w:rPr>
-          <w:rStyle w:val="OperatorTok"/>
-        </w:rPr>
-        <w:t xml:space="preserve">&lt;=</w:t>
-      </w:r>
-      <w:r>
-        <w:rPr>
-          <w:rStyle w:val="NormalTok"/>
-        </w:rPr>
-        <w:t xml:space="preserve"> </w:t>
-      </w:r>
-      <w:r>
-        <w:rPr>
-          <w:rStyle w:val="FloatTok"/>
-        </w:rPr>
-        <w:t xml:space="preserve">1.5</w:t>
-      </w:r>
-      <w:r>
-        <w:rPr>
-          <w:rStyle w:val="NormalTok"/>
-        </w:rPr>
-        <w:t xml:space="preserve"> </w:t>
-      </w:r>
-      <w:r>
-        <w:rPr>
-          <w:rStyle w:val="KeywordTok"/>
-        </w:rPr>
-        <w:t xml:space="preserve">and</w:t>
-      </w:r>
-      <w:r>
-        <w:rPr>
-          <w:rStyle w:val="NormalTok"/>
-        </w:rPr>
-        <w:t xml:space="preserve"> </w:t>
-      </w:r>
-      <w:r>
-        <w:rPr>
-          <w:rStyle w:val="FloatTok"/>
-        </w:rPr>
-        <w:t xml:space="preserve">0.5</w:t>
-      </w:r>
-      <w:r>
-        <w:rPr>
-          <w:rStyle w:val="NormalTok"/>
-        </w:rPr>
-        <w:t xml:space="preserve"> </w:t>
-      </w:r>
-      <w:r>
-        <w:rPr>
-          <w:rStyle w:val="OperatorTok"/>
-        </w:rPr>
-        <w:t xml:space="preserve">&lt;=</w:t>
-      </w:r>
-      <w:r>
-        <w:rPr>
-          <w:rStyle w:val="NormalTok"/>
-        </w:rPr>
-        <w:t xml:space="preserve"> dg[</w:t>
-      </w:r>
-      <w:r>
-        <w:rPr>
-          <w:rStyle w:val="DecValTok"/>
-        </w:rPr>
-        <w:t xml:space="preserve">1</w:t>
-      </w:r>
-      <w:r>
-        <w:rPr>
-          <w:rStyle w:val="NormalTok"/>
-        </w:rPr>
-        <w:t xml:space="preserve">] </w:t>
-      </w:r>
-      <w:r>
-        <w:rPr>
-          <w:rStyle w:val="OperatorTok"/>
-        </w:rPr>
-        <w:t xml:space="preserve">&lt;=</w:t>
-      </w:r>
-      <w:r>
-        <w:rPr>
-          <w:rStyle w:val="NormalTok"/>
-        </w:rPr>
-        <w:t xml:space="preserve"> </w:t>
-      </w:r>
-      <w:r>
-        <w:rPr>
-          <w:rStyle w:val="FloatTok"/>
-        </w:rPr>
-        <w:t xml:space="preserve">1.0</w:t>
-      </w:r>
-      <w:r>
-        <w:br/>
-      </w:r>
-      <w:r>
-        <w:rPr>
-          <w:rStyle w:val="NormalTok"/>
-        </w:rPr>
-        <w:t xml:space="preserve">        </w:t>
-      </w:r>
-      <w:r>
-        <w:rPr>
-          <w:rStyle w:val="KeywordTok"/>
-        </w:rPr>
-        <w:t xml:space="preserve">and</w:t>
-      </w:r>
-      <w:r>
-        <w:rPr>
-          <w:rStyle w:val="NormalTok"/>
-        </w:rPr>
-        <w:t xml:space="preserve"> </w:t>
-      </w:r>
-      <w:r>
-        <w:rPr>
-          <w:rStyle w:val="FloatTok"/>
-        </w:rPr>
-        <w:t xml:space="preserve">0.35</w:t>
-      </w:r>
-      <w:r>
-        <w:rPr>
-          <w:rStyle w:val="NormalTok"/>
-        </w:rPr>
-        <w:t xml:space="preserve"> </w:t>
-      </w:r>
-      <w:r>
-        <w:rPr>
-          <w:rStyle w:val="OperatorTok"/>
-        </w:rPr>
-        <w:t xml:space="preserve">&lt;=</w:t>
-      </w:r>
-      <w:r>
-        <w:rPr>
-          <w:rStyle w:val="NormalTok"/>
-        </w:rPr>
-        <w:t xml:space="preserve"> dg[</w:t>
-      </w:r>
-      <w:r>
-        <w:rPr>
-          <w:rStyle w:val="DecValTok"/>
-        </w:rPr>
-        <w:t xml:space="preserve">2</w:t>
-      </w:r>
-      <w:r>
-        <w:rPr>
-          <w:rStyle w:val="NormalTok"/>
-        </w:rPr>
-        <w:t xml:space="preserve">] </w:t>
-      </w:r>
-      <w:r>
-        <w:rPr>
-          <w:rStyle w:val="OperatorTok"/>
-        </w:rPr>
-        <w:t xml:space="preserve">&lt;=</w:t>
-      </w:r>
-      <w:r>
-        <w:rPr>
-          <w:rStyle w:val="NormalTok"/>
-        </w:rPr>
-        <w:t xml:space="preserve"> </w:t>
-      </w:r>
-      <w:r>
-        <w:rPr>
-          <w:rStyle w:val="FloatTok"/>
-        </w:rPr>
-        <w:t xml:space="preserve">0.75</w:t>
-      </w:r>
-      <w:r>
-        <w:br/>
-      </w:r>
-      <w:r>
-        <w:rPr>
-          <w:rStyle w:val="NormalTok"/>
-        </w:rPr>
-        <w:t xml:space="preserve">    )</w:t>
-      </w:r>
-      <w:r>
-        <w:br/>
-      </w:r>
-      <w:r>
-        <w:rPr>
-          <w:rStyle w:val="NormalTok"/>
-        </w:rPr>
-        <w:t xml:space="preserve">    env.close()</w:t>
-      </w:r>
-      <w:r>
-        <w:br/>
-      </w:r>
-      <w:r>
-        <w:rPr>
-          <w:rStyle w:val="NormalTok"/>
-        </w:rPr>
-        <w:t xml:space="preserve">    </w:t>
-      </w:r>
-      <w:r>
-        <w:rPr>
-          <w:rStyle w:val="ControlFlowTok"/>
-        </w:rPr>
-        <w:t xml:space="preserve">return</w:t>
-      </w:r>
-      <w:r>
-        <w:rPr>
-          <w:rStyle w:val="NormalTok"/>
-        </w:rPr>
-        <w:t xml:space="preserve"> summary</w:t>
-      </w:r>
-    </w:p>
-    <w:p>
-      <w:pPr>
-        <w:pStyle w:val="BlockText"/>
-      </w:pPr>
-      <w:r>
-        <w:rPr>
-          <w:bCs/>
-          <w:b/>
-        </w:rPr>
-        <w:t xml:space="preserve">Checkpoint.</w:t>
-      </w:r>
-      <w:r>
-        <w:t xml:space="preserve"> </w:t>
-      </w:r>
-      <w:r>
-        <w:t xml:space="preserve">Run</w:t>
-      </w:r>
-      <w:r>
-        <w:t xml:space="preserve"> </w:t>
-      </w:r>
-      <w:r>
-        <w:rPr>
-          <w:rStyle w:val="VerbatimChar"/>
-        </w:rPr>
-        <w:t xml:space="preserve">bash docker/dev.sh python scripts/labs/env_anatomy.py --verify</w:t>
-      </w:r>
-      <w:r>
-        <w:t xml:space="preserve"> </w:t>
-      </w:r>
-      <w:r>
-        <w:t xml:space="preserve">and check the first output section. You should see:</w:t>
-      </w:r>
-    </w:p>
-    <w:p>
-      <w:pPr>
-        <w:numPr>
-          <w:ilvl w:val="0"/>
-          <w:numId w:val="1005"/>
-        </w:numPr>
-        <w:pStyle w:val="Compact"/>
-      </w:pPr>
-      <w:r>
-        <w:rPr>
-          <w:rStyle w:val="VerbatimChar"/>
-        </w:rPr>
-        <w:t xml:space="preserve">obs=(10,)</w:t>
-      </w:r>
-      <w:r>
-        <w:t xml:space="preserve">,</w:t>
-      </w:r>
-      <w:r>
-        <w:t xml:space="preserve"> </w:t>
-      </w:r>
-      <w:r>
-        <w:rPr>
-          <w:rStyle w:val="VerbatimChar"/>
-        </w:rPr>
-        <w:t xml:space="preserve">ag=(3,)</w:t>
-      </w:r>
-      <w:r>
-        <w:t xml:space="preserve">,</w:t>
-      </w:r>
-      <w:r>
-        <w:t xml:space="preserve"> </w:t>
-      </w:r>
-      <w:r>
-        <w:rPr>
-          <w:rStyle w:val="VerbatimChar"/>
-        </w:rPr>
-        <w:t xml:space="preserve">dg=(3,)</w:t>
-      </w:r>
-    </w:p>
-    <w:p>
-      <w:pPr>
-        <w:numPr>
-          <w:ilvl w:val="0"/>
-          <w:numId w:val="1005"/>
-        </w:numPr>
-        <w:pStyle w:val="Compact"/>
-      </w:pPr>
-      <w:r>
-        <w:t xml:space="preserve">All values finite</w:t>
-      </w:r>
-    </w:p>
-    <w:p>
-      <w:pPr>
-        <w:numPr>
-          <w:ilvl w:val="0"/>
-          <w:numId w:val="1005"/>
         </w:numPr>
         <w:pStyle w:val="Compact"/>
       </w:pPr>
@@ -3258,7 +3156,7 @@
         <w:t xml:space="preserve"> </w:t>
       </w:r>
       <w:r>
-        <w:t xml:space="preserve">extracts the "achieved goal" from the current state. For Reach,</w:t>
+        <w:t xml:space="preserve">extracts the "achieved goal" from the current state -- for Reach,</w:t>
       </w:r>
       <w:r>
         <w:t xml:space="preserve"> </w:t>
@@ -3285,7 +3183,7 @@
         <w:t xml:space="preserve"> </w:t>
       </w:r>
       <w:r>
-        <w:t xml:space="preserve">= gripper position. For Push,</w:t>
+        <w:t xml:space="preserve">is the gripper position, while for Push,</w:t>
       </w:r>
       <w:r>
         <w:t xml:space="preserve"> </w:t>
@@ -3312,7 +3210,7 @@
         <w:t xml:space="preserve"> </w:t>
       </w:r>
       <w:r>
-        <w:t xml:space="preserve">= object position. This mapping is what determines</w:t>
+        <w:t xml:space="preserve">is the object position. This mapping is what determines</w:t>
       </w:r>
       <w:r>
         <w:t xml:space="preserve"> </w:t>
@@ -4017,7 +3915,7 @@
       <w:pPr>
         <w:numPr>
           <w:ilvl w:val="0"/>
-          <w:numId w:val="1006"/>
+          <w:numId w:val="1005"/>
         </w:numPr>
         <w:pStyle w:val="Compact"/>
       </w:pPr>
@@ -4032,7 +3930,7 @@
       <w:pPr>
         <w:numPr>
           <w:ilvl w:val="0"/>
-          <w:numId w:val="1006"/>
+          <w:numId w:val="1005"/>
         </w:numPr>
         <w:pStyle w:val="Compact"/>
       </w:pPr>
@@ -4053,7 +3951,7 @@
       <w:pPr>
         <w:numPr>
           <w:ilvl w:val="0"/>
-          <w:numId w:val="1006"/>
+          <w:numId w:val="1005"/>
         </w:numPr>
         <w:pStyle w:val="Compact"/>
       </w:pPr>
@@ -5558,7 +5456,7 @@
       <w:pPr>
         <w:numPr>
           <w:ilvl w:val="0"/>
-          <w:numId w:val="1007"/>
+          <w:numId w:val="1006"/>
         </w:numPr>
         <w:pStyle w:val="Compact"/>
       </w:pPr>
@@ -5585,7 +5483,7 @@
       <w:pPr>
         <w:numPr>
           <w:ilvl w:val="0"/>
-          <w:numId w:val="1007"/>
+          <w:numId w:val="1006"/>
         </w:numPr>
         <w:pStyle w:val="Compact"/>
       </w:pPr>
@@ -5612,7 +5510,7 @@
       <w:pPr>
         <w:numPr>
           <w:ilvl w:val="0"/>
-          <w:numId w:val="1007"/>
+          <w:numId w:val="1006"/>
         </w:numPr>
         <w:pStyle w:val="Compact"/>
       </w:pPr>
@@ -5639,7 +5537,7 @@
       <w:pPr>
         <w:numPr>
           <w:ilvl w:val="0"/>
-          <w:numId w:val="1007"/>
+          <w:numId w:val="1006"/>
         </w:numPr>
         <w:pStyle w:val="Compact"/>
       </w:pPr>
@@ -6937,7 +6835,7 @@
         <w:pStyle w:val="FirstParagraph"/>
       </w:pPr>
       <w:r>
-        <w:t xml:space="preserve">As Figure 2.5 illustrates, the sparse reward works very differently from the dense variant. Instead of a smooth gradient, the agent receives a binary signal. The sparse reward uses a distance threshold</w:t>
+        <w:t xml:space="preserve">As Figure 2.5 illustrates, the sparse reward works very differently from the dense variant: instead of a smooth gradient, the agent receives a binary signal determined by a distance threshold</w:t>
       </w:r>
       <w:r>
         <w:t xml:space="preserve"> </w:t>
@@ -7130,7 +7028,7 @@
         <w:pStyle w:val="FirstParagraph"/>
       </w:pPr>
       <w:r>
-        <w:t xml:space="preserve">Note the values: 0 for success, -1 for failure. Not +1 for success. Not -1/+1. The reward is always non-positive. This matters for value function initialization and for understanding what a "good" return looks like.</w:t>
+        <w:t xml:space="preserve">Note the values: 0 for success and -1 for failure -- not +1 for success, not -1/+1. The reward is always non-positive, which matters for value function initialization and for understanding what a "good" return looks like.</w:t>
       </w:r>
     </w:p>
     <w:p>
@@ -7358,7 +7256,7 @@
         <w:pStyle w:val="BodyText"/>
       </w:pPr>
       <w:r>
-        <w:t xml:space="preserve">For dense rewards, the numbers are different but the reasoning is similar. The return is the sum of negative distances across all 50 steps. A random policy averages about -25 to -10 per episode. A well-trained policy that quickly reaches the goal and stays there might achieve -1 to -3.</w:t>
+        <w:t xml:space="preserve">For dense rewards, the numbers are different but the reasoning is similar. The return is the sum of negative distances across all 50 steps, so a random policy averages about -25 to -10 per episode, while a well-trained policy that quickly reaches the goal and stays there might achieve -1 to -3.</w:t>
       </w:r>
     </w:p>
     <w:bookmarkEnd w:id="49"/>
@@ -8439,7 +8337,7 @@
       <w:pPr>
         <w:numPr>
           <w:ilvl w:val="0"/>
-          <w:numId w:val="1008"/>
+          <w:numId w:val="1007"/>
         </w:numPr>
         <w:pStyle w:val="Compact"/>
       </w:pPr>
@@ -8454,7 +8352,7 @@
       <w:pPr>
         <w:numPr>
           <w:ilvl w:val="0"/>
-          <w:numId w:val="1008"/>
+          <w:numId w:val="1007"/>
         </w:numPr>
         <w:pStyle w:val="Compact"/>
       </w:pPr>
@@ -8469,7 +8367,7 @@
       <w:pPr>
         <w:numPr>
           <w:ilvl w:val="0"/>
-          <w:numId w:val="1008"/>
+          <w:numId w:val="1007"/>
         </w:numPr>
         <w:pStyle w:val="Compact"/>
       </w:pPr>
@@ -8884,7 +8782,7 @@
         <w:pStyle w:val="FirstParagraph"/>
       </w:pPr>
       <w:r>
-        <w:t xml:space="preserve">The problem with sparse rewards is simple: if the agent never reaches the goal, the reward is -1 at every step of every episode. There is no gradient signal pointing toward success. The agent has no way to distinguish between a near-miss (3 cm from the goal) and a complete failure (30 cm away). Both get reward -1.</w:t>
+        <w:t xml:space="preserve">The problem with sparse rewards is simple: if the agent never reaches the goal, the reward is -1 at every step of every episode, which means there is no gradient signal pointing toward success. The agent has no way to distinguish between a near-miss (3 cm from the goal) and a complete failure (30 cm away), since both get reward -1.</w:t>
       </w:r>
     </w:p>
     <w:p>
@@ -9833,80 +9731,14 @@
         <w:pStyle w:val="FirstParagraph"/>
       </w:pPr>
       <w:r>
-        <w:t xml:space="preserve">Here is what this code does, step by step:</w:t>
-      </w:r>
-    </w:p>
-    <w:p>
-      <w:pPr>
-        <w:numPr>
-          <w:ilvl w:val="0"/>
-          <w:numId w:val="1009"/>
-        </w:numPr>
-        <w:pStyle w:val="Compact"/>
-      </w:pPr>
-      <w:r>
-        <w:rPr>
-          <w:bCs/>
-          <w:b/>
-        </w:rPr>
-        <w:t xml:space="preserve">Take a step</w:t>
-      </w:r>
-      <w:r>
-        <w:t xml:space="preserve"> </w:t>
-      </w:r>
-      <w:r>
-        <w:t xml:space="preserve">to get a non-trivial achieved goal (the gripper moved somewhere).</w:t>
-      </w:r>
-    </w:p>
-    <w:p>
-      <w:pPr>
-        <w:numPr>
-          <w:ilvl w:val="0"/>
-          <w:numId w:val="1009"/>
-        </w:numPr>
-        <w:pStyle w:val="Compact"/>
-      </w:pPr>
-      <w:r>
-        <w:rPr>
-          <w:bCs/>
-          <w:b/>
-        </w:rPr>
-        <w:t xml:space="preserve">Sample 10 random goals</w:t>
-      </w:r>
-      <w:r>
-        <w:t xml:space="preserve"> </w:t>
-      </w:r>
-      <w:r>
-        <w:t xml:space="preserve">from the goal space -- positions the environment never intended as targets.</w:t>
-      </w:r>
-    </w:p>
-    <w:p>
-      <w:pPr>
-        <w:numPr>
-          <w:ilvl w:val="0"/>
-          <w:numId w:val="1009"/>
-        </w:numPr>
-        <w:pStyle w:val="Compact"/>
-      </w:pPr>
-      <w:r>
-        <w:rPr>
-          <w:bCs/>
-          <w:b/>
-        </w:rPr>
-        <w:t xml:space="preserve">Call</w:t>
-      </w:r>
-      <w:r>
-        <w:rPr>
-          <w:bCs/>
-          <w:b/>
-        </w:rPr>
-        <w:t xml:space="preserve"> </w:t>
-      </w:r>
-      <w:r>
-        <w:rPr>
-          <w:rStyle w:val="VerbatimChar"/>
-          <w:bCs/>
-          <w:b/>
+        <w:t xml:space="preserve">Here is what this code does. It first takes a step to get a non-trivial achieved goal (the gripper moved somewhere), then samples 10 random goals from the goal space -- positions the environment never intended as targets. For each random goal, it calls</w:t>
+      </w:r>
+      <w:r>
+        <w:t xml:space="preserve"> </w:t>
+      </w:r>
+      <w:r>
+        <w:rPr>
+          <w:rStyle w:val="VerbatimChar"/>
         </w:rPr>
         <w:t xml:space="preserve">compute_reward</w:t>
       </w:r>
@@ -9914,34 +9746,12 @@
         <w:t xml:space="preserve"> </w:t>
       </w:r>
       <w:r>
-        <w:t xml:space="preserve">with the actual achieved goal and each random goal.</w:t>
-      </w:r>
-    </w:p>
-    <w:p>
-      <w:pPr>
-        <w:numPr>
-          <w:ilvl w:val="0"/>
-          <w:numId w:val="1009"/>
-        </w:numPr>
-        <w:pStyle w:val="Compact"/>
-      </w:pPr>
-      <w:r>
-        <w:rPr>
-          <w:bCs/>
-          <w:b/>
-        </w:rPr>
-        <w:t xml:space="preserve">Verify</w:t>
-      </w:r>
-      <w:r>
-        <w:t xml:space="preserve"> </w:t>
-      </w:r>
-      <w:r>
-        <w:t xml:space="preserve">that the returned reward matches the distance formula.</w:t>
-      </w:r>
-    </w:p>
-    <w:p>
-      <w:pPr>
-        <w:pStyle w:val="FirstParagraph"/>
+        <w:t xml:space="preserve">with the actual achieved goal and verifies that the returned reward matches the distance formula.</w:t>
+      </w:r>
+    </w:p>
+    <w:p>
+      <w:pPr>
+        <w:pStyle w:val="BodyText"/>
       </w:pPr>
       <w:r>
         <w:t xml:space="preserve">This is exactly what HER does, in miniature. The agent "failed" (it did not reach the original desired goal), but we can ask: "what would the reward have been if the goal were somewhere else?" And</w:t>
@@ -10084,7 +9894,7 @@
         </m:r>
       </m:oMath>
       <w:r>
-        <w:t xml:space="preserve">. The function does not need to access the physics state, the action history, or any internal simulation data. It takes two 3D vectors and computes a distance. This is why relabeling is cheap and exact.</w:t>
+        <w:t xml:space="preserve">. The function does not need to access the physics state, the action history, or any internal simulation data -- it takes two 3D vectors and computes a distance, which is why relabeling is both cheap and exact.</w:t>
       </w:r>
     </w:p>
     <w:p>
@@ -10898,7 +10708,7 @@
       <w:pPr>
         <w:numPr>
           <w:ilvl w:val="0"/>
-          <w:numId w:val="1010"/>
+          <w:numId w:val="1008"/>
         </w:numPr>
         <w:pStyle w:val="Compact"/>
       </w:pPr>
@@ -10937,7 +10747,7 @@
       <w:pPr>
         <w:numPr>
           <w:ilvl w:val="0"/>
-          <w:numId w:val="1010"/>
+          <w:numId w:val="1008"/>
         </w:numPr>
         <w:pStyle w:val="Compact"/>
       </w:pPr>
@@ -10976,7 +10786,7 @@
       <w:pPr>
         <w:numPr>
           <w:ilvl w:val="0"/>
-          <w:numId w:val="1010"/>
+          <w:numId w:val="1008"/>
         </w:numPr>
         <w:pStyle w:val="Compact"/>
       </w:pPr>
@@ -11505,7 +11315,7 @@
         <w:pStyle w:val="BodyText"/>
       </w:pPr>
       <w:r>
-        <w:t xml:space="preserve">The crucial thing to notice: when</w:t>
+        <w:t xml:space="preserve">The crucial thing to notice is that when</w:t>
       </w:r>
       <w:r>
         <w:t xml:space="preserve"> </w:t>
@@ -11534,7 +11344,7 @@
         <w:t xml:space="preserve"> </w:t>
       </w:r>
       <w:r>
-        <w:t xml:space="preserve">changes. For Reach,</w:t>
+        <w:t xml:space="preserve">changes accordingly --</w:t>
       </w:r>
       <w:r>
         <w:t xml:space="preserve"> </w:t>
@@ -11561,34 +11371,7 @@
         <w:t xml:space="preserve"> </w:t>
       </w:r>
       <w:r>
-        <w:t xml:space="preserve">= gripper position. For Push,</w:t>
-      </w:r>
-      <w:r>
-        <w:t xml:space="preserve"> </w:t>
-      </w:r>
-      <m:oMath>
-        <m:r>
-          <m:t>ϕ</m:t>
-        </m:r>
-        <m:d>
-          <m:dPr>
-            <m:begChr m:val="("/>
-            <m:endChr m:val=")"/>
-            <m:sepChr m:val=""/>
-            <m:grow/>
-          </m:dPr>
-          <m:e>
-            <m:r>
-              <m:t>s</m:t>
-            </m:r>
-          </m:e>
-        </m:d>
-      </m:oMath>
-      <w:r>
-        <w:t xml:space="preserve"> </w:t>
-      </w:r>
-      <w:r>
-        <w:t xml:space="preserve">= object position. The environment handles this transparently -- you do not need to change your code. But you need to understand it, because it affects what "success" means: in Push, the agent succeeds when the</w:t>
+        <w:t xml:space="preserve">is the gripper position for Reach but the object position for Push. The environment handles this transparently, so you do not need to change your code. But you need to understand it, because it affects what "success" means: in Push, the agent succeeds when the</w:t>
       </w:r>
       <w:r>
         <w:t xml:space="preserve"> </w:t>
@@ -12113,7 +11896,7 @@
       <w:pPr>
         <w:numPr>
           <w:ilvl w:val="0"/>
-          <w:numId w:val="1011"/>
+          <w:numId w:val="1009"/>
         </w:numPr>
         <w:pStyle w:val="Compact"/>
       </w:pPr>
@@ -12132,7 +11915,7 @@
       <w:pPr>
         <w:numPr>
           <w:ilvl w:val="0"/>
-          <w:numId w:val="1011"/>
+          <w:numId w:val="1009"/>
         </w:numPr>
         <w:pStyle w:val="Compact"/>
       </w:pPr>
@@ -12151,7 +11934,7 @@
       <w:pPr>
         <w:numPr>
           <w:ilvl w:val="0"/>
-          <w:numId w:val="1011"/>
+          <w:numId w:val="1009"/>
         </w:numPr>
         <w:pStyle w:val="Compact"/>
       </w:pPr>
@@ -12184,7 +11967,7 @@
       <w:pPr>
         <w:numPr>
           <w:ilvl w:val="0"/>
-          <w:numId w:val="1011"/>
+          <w:numId w:val="1009"/>
         </w:numPr>
         <w:pStyle w:val="Compact"/>
       </w:pPr>
@@ -12283,7 +12066,7 @@
       <w:pPr>
         <w:numPr>
           <w:ilvl w:val="0"/>
-          <w:numId w:val="1011"/>
+          <w:numId w:val="1009"/>
         </w:numPr>
         <w:pStyle w:val="Compact"/>
       </w:pPr>
@@ -12319,7 +12102,7 @@
       <w:pPr>
         <w:numPr>
           <w:ilvl w:val="0"/>
-          <w:numId w:val="1011"/>
+          <w:numId w:val="1009"/>
         </w:numPr>
         <w:pStyle w:val="Compact"/>
       </w:pPr>
@@ -12353,7 +12136,7 @@
       <w:pPr>
         <w:numPr>
           <w:ilvl w:val="0"/>
-          <w:numId w:val="1011"/>
+          <w:numId w:val="1009"/>
         </w:numPr>
         <w:pStyle w:val="Compact"/>
       </w:pPr>
@@ -12568,7 +12351,7 @@
         <w:pStyle w:val="FirstParagraph"/>
       </w:pPr>
       <w:r>
-        <w:t xml:space="preserve">100 steps, 5 relabeled goals per step = 500 total reward checks. Zero mismatches. The manual computation and the environment's</w:t>
+        <w:t xml:space="preserve">That gives us 100 steps with 5 relabeled goals per step, for 500 total reward checks -- and zero mismatches. The manual computation and the environment's</w:t>
       </w:r>
       <w:r>
         <w:t xml:space="preserve"> </w:t>
@@ -13121,7 +12904,7 @@
       <w:pPr>
         <w:numPr>
           <w:ilvl w:val="0"/>
-          <w:numId w:val="1012"/>
+          <w:numId w:val="1010"/>
         </w:numPr>
         <w:pStyle w:val="Compact"/>
       </w:pPr>
@@ -13151,7 +12934,7 @@
       <w:pPr>
         <w:numPr>
           <w:ilvl w:val="0"/>
-          <w:numId w:val="1012"/>
+          <w:numId w:val="1010"/>
         </w:numPr>
         <w:pStyle w:val="Compact"/>
       </w:pPr>
@@ -13181,7 +12964,7 @@
       <w:pPr>
         <w:numPr>
           <w:ilvl w:val="0"/>
-          <w:numId w:val="1012"/>
+          <w:numId w:val="1010"/>
         </w:numPr>
         <w:pStyle w:val="Compact"/>
       </w:pPr>
@@ -13211,7 +12994,7 @@
       <w:pPr>
         <w:numPr>
           <w:ilvl w:val="0"/>
-          <w:numId w:val="1012"/>
+          <w:numId w:val="1010"/>
         </w:numPr>
         <w:pStyle w:val="Compact"/>
       </w:pPr>
@@ -13241,7 +13024,7 @@
       <w:pPr>
         <w:numPr>
           <w:ilvl w:val="0"/>
-          <w:numId w:val="1012"/>
+          <w:numId w:val="1010"/>
         </w:numPr>
         <w:pStyle w:val="Compact"/>
       </w:pPr>
@@ -13271,7 +13054,7 @@
       <w:pPr>
         <w:numPr>
           <w:ilvl w:val="0"/>
-          <w:numId w:val="1012"/>
+          <w:numId w:val="1010"/>
         </w:numPr>
         <w:pStyle w:val="Compact"/>
       </w:pPr>
@@ -13588,7 +13371,7 @@
         <w:t xml:space="preserve"> </w:t>
       </w:r>
       <w:r>
-        <w:t xml:space="preserve">of 50. This confirms something we mentioned in section 2.2: episodes are truncated at 50 steps, never terminated early. Even when the agent reaches the goal, the episode continues. This is a design choice in the Fetch environments -- the agent is rewarded for staying at the goal, not just reaching it. For dense rewards, staying at the goal produces rewards near 0 (distance near 0), which is the maximum possible. For sparse rewards, staying at the goal produces reward 0 (success), which is also the maximum. Both reward structures incentivize reaching and holding the goal position.</w:t>
+        <w:t xml:space="preserve">of 50, which confirms something we mentioned in section 2.2: episodes are truncated at 50 steps, never terminated early, so even when the agent reaches the goal the episode continues. This is a design choice in the Fetch environments -- the agent is rewarded for staying at the goal, not just reaching it. For dense rewards, staying at the goal produces rewards near 0 (distance near 0), which is the maximum possible. For sparse rewards, staying at the goal produces reward 0 (success), which is also the maximum. Both reward structures incentivize reaching and holding the goal position.</w:t>
       </w:r>
     </w:p>
     <w:bookmarkEnd w:id="67"/>
@@ -14807,7 +14590,7 @@
       <w:pPr>
         <w:numPr>
           <w:ilvl w:val="0"/>
-          <w:numId w:val="1013"/>
+          <w:numId w:val="1011"/>
         </w:numPr>
       </w:pPr>
       <w:r>
@@ -14873,7 +14656,7 @@
       <w:pPr>
         <w:numPr>
           <w:ilvl w:val="0"/>
-          <w:numId w:val="1013"/>
+          <w:numId w:val="1011"/>
         </w:numPr>
       </w:pPr>
       <w:r>
@@ -14894,7 +14677,7 @@
       <w:pPr>
         <w:numPr>
           <w:ilvl w:val="0"/>
-          <w:numId w:val="1013"/>
+          <w:numId w:val="1011"/>
         </w:numPr>
       </w:pPr>
       <w:r>
@@ -15019,7 +14802,7 @@
       <w:pPr>
         <w:numPr>
           <w:ilvl w:val="0"/>
-          <w:numId w:val="1013"/>
+          <w:numId w:val="1011"/>
         </w:numPr>
       </w:pPr>
       <w:r>
@@ -15064,6 +14847,497 @@
       </w:r>
       <w:r>
         <w:t xml:space="preserve">-- holds for all Fetch environments and is the foundation of HER.</w:t>
+      </w:r>
+    </w:p>
+    <w:p>
+      <w:pPr>
+        <w:numPr>
+          <w:ilvl w:val="0"/>
+          <w:numId w:val="1011"/>
+        </w:numPr>
+      </w:pPr>
+      <w:r>
+        <w:rPr>
+          <w:bCs/>
+          <w:b/>
+        </w:rPr>
+        <w:t xml:space="preserve">Goal relabeling works</w:t>
+      </w:r>
+      <w:r>
+        <w:t xml:space="preserve">: calling</w:t>
+      </w:r>
+      <w:r>
+        <w:t xml:space="preserve"> </w:t>
+      </w:r>
+      <w:r>
+        <w:rPr>
+          <w:rStyle w:val="VerbatimChar"/>
+        </w:rPr>
+        <w:t xml:space="preserve">compute_reward</w:t>
+      </w:r>
+      <w:r>
+        <w:t xml:space="preserve"> </w:t>
+      </w:r>
+      <w:r>
+        <w:t xml:space="preserve">with goals the environment never set produces correct rewards, enabling the "what if that had been the goal?" trick at the core of HER.</w:t>
+      </w:r>
+    </w:p>
+    <w:p>
+      <w:pPr>
+        <w:numPr>
+          <w:ilvl w:val="0"/>
+          <w:numId w:val="1011"/>
+        </w:numPr>
+      </w:pPr>
+      <w:r>
+        <w:rPr>
+          <w:bCs/>
+          <w:b/>
+        </w:rPr>
+        <w:t xml:space="preserve">The interface is uniform across Fetch tasks</w:t>
+      </w:r>
+      <w:r>
+        <w:t xml:space="preserve">: same dictionary structure, same action space, same</w:t>
+      </w:r>
+      <w:r>
+        <w:t xml:space="preserve"> </w:t>
+      </w:r>
+      <w:r>
+        <w:rPr>
+          <w:rStyle w:val="VerbatimChar"/>
+        </w:rPr>
+        <w:t xml:space="preserve">compute_reward</w:t>
+      </w:r>
+      <w:r>
+        <w:t xml:space="preserve"> </w:t>
+      </w:r>
+      <w:r>
+        <w:t xml:space="preserve">API. What changes is the observation dimension and what</w:t>
+      </w:r>
+      <w:r>
+        <w:t xml:space="preserve"> </w:t>
+      </w:r>
+      <w:r>
+        <w:rPr>
+          <w:rStyle w:val="VerbatimChar"/>
+        </w:rPr>
+        <w:t xml:space="preserve">achieved_goal</w:t>
+      </w:r>
+      <w:r>
+        <w:t xml:space="preserve"> </w:t>
+      </w:r>
+      <w:r>
+        <w:t xml:space="preserve">tracks (gripper for Reach, object for Push/PickAndPlace).</w:t>
+      </w:r>
+    </w:p>
+    <w:p>
+      <w:pPr>
+        <w:numPr>
+          <w:ilvl w:val="0"/>
+          <w:numId w:val="1011"/>
+        </w:numPr>
+      </w:pPr>
+      <w:r>
+        <w:rPr>
+          <w:bCs/>
+          <w:b/>
+        </w:rPr>
+        <w:t xml:space="preserve">The random baseline</w:t>
+      </w:r>
+      <w:r>
+        <w:t xml:space="preserve"> </w:t>
+      </w:r>
+      <w:r>
+        <w:t xml:space="preserve">(success_rate 0.0-0.1, return_mean in [-25, -10] for dense Reach) is the performance floor that any trained agent must beat.</w:t>
+      </w:r>
+    </w:p>
+    <w:p>
+      <w:pPr>
+        <w:pStyle w:val="FirstParagraph"/>
+      </w:pPr>
+      <w:r>
+        <w:t xml:space="preserve">With this anatomy understood, Chapter 3 trains a real policy. PPO on FetchReachDense-v4 will use the observation shapes you documented here to build its network, the reward signal you verified to drive learning, and the random baseline you established as the metric it must surpass.</w:t>
+      </w:r>
+    </w:p>
+    <w:p>
+      <w:r>
+        <w:pict>
+          <v:rect style="width:0;height:1.5pt" o:hralign="center" o:hrstd="t" o:hr="t"/>
+        </w:pict>
+      </w:r>
+    </w:p>
+    <w:bookmarkEnd w:id="80"/>
+    <w:bookmarkStart w:id="81" w:name="verify-it"/>
+    <w:p>
+      <w:pPr>
+        <w:pStyle w:val="Heading2"/>
+      </w:pPr>
+      <w:r>
+        <w:t xml:space="preserve">Verify It</w:t>
+      </w:r>
+    </w:p>
+    <w:p>
+      <w:pPr>
+        <w:pStyle w:val="SourceCode"/>
+      </w:pPr>
+      <w:r>
+        <w:rPr>
+          <w:rStyle w:val="VerbatimChar"/>
+        </w:rPr>
+        <w:t xml:space="preserve">VERIFY IT (Chapter 2)</w:t>
+      </w:r>
+      <w:r>
+        <w:br/>
+      </w:r>
+      <w:r>
+        <w:br/>
+      </w:r>
+      <w:r>
+        <w:rPr>
+          <w:rStyle w:val="VerbatimChar"/>
+        </w:rPr>
+        <w:t xml:space="preserve">Run command:</w:t>
+      </w:r>
+      <w:r>
+        <w:br/>
+      </w:r>
+      <w:r>
+        <w:rPr>
+          <w:rStyle w:val="VerbatimChar"/>
+        </w:rPr>
+        <w:t xml:space="preserve">  bash docker/dev.sh python scripts/ch01_env_anatomy.py all --seed 0</w:t>
+      </w:r>
+      <w:r>
+        <w:br/>
+      </w:r>
+      <w:r>
+        <w:br/>
+      </w:r>
+      <w:r>
+        <w:rPr>
+          <w:rStyle w:val="VerbatimChar"/>
+        </w:rPr>
+        <w:t xml:space="preserve">Hardware:  Any machine with Docker (no GPU required)</w:t>
+      </w:r>
+      <w:r>
+        <w:br/>
+      </w:r>
+      <w:r>
+        <w:rPr>
+          <w:rStyle w:val="VerbatimChar"/>
+        </w:rPr>
+        <w:t xml:space="preserve">Time:      &lt; 2 min</w:t>
+      </w:r>
+      <w:r>
+        <w:br/>
+      </w:r>
+      <w:r>
+        <w:br/>
+      </w:r>
+      <w:r>
+        <w:rPr>
+          <w:rStyle w:val="VerbatimChar"/>
+        </w:rPr>
+        <w:t xml:space="preserve">Artifacts:</w:t>
+      </w:r>
+      <w:r>
+        <w:br/>
+      </w:r>
+      <w:r>
+        <w:rPr>
+          <w:rStyle w:val="VerbatimChar"/>
+        </w:rPr>
+        <w:t xml:space="preserve">  results/ch01_env_describe.json</w:t>
+      </w:r>
+      <w:r>
+        <w:br/>
+      </w:r>
+      <w:r>
+        <w:rPr>
+          <w:rStyle w:val="VerbatimChar"/>
+        </w:rPr>
+        <w:t xml:space="preserve">  results/ch01_random_metrics.json</w:t>
+      </w:r>
+      <w:r>
+        <w:br/>
+      </w:r>
+      <w:r>
+        <w:br/>
+      </w:r>
+      <w:r>
+        <w:rPr>
+          <w:rStyle w:val="VerbatimChar"/>
+        </w:rPr>
+        <w:t xml:space="preserve">Expected highlights (FetchReachDense-v4):</w:t>
+      </w:r>
+      <w:r>
+        <w:br/>
+      </w:r>
+      <w:r>
+        <w:rPr>
+          <w:rStyle w:val="VerbatimChar"/>
+        </w:rPr>
+        <w:t xml:space="preserve">  describe: observation [10], achieved_goal [3], desired_goal [3], action [4], bounds [-1, 1]</w:t>
+      </w:r>
+      <w:r>
+        <w:br/>
+      </w:r>
+      <w:r>
+        <w:rPr>
+          <w:rStyle w:val="VerbatimChar"/>
+        </w:rPr>
+        <w:t xml:space="preserve">  reward-check: OK: reward checks passed (atol=1e-6, n_steps=500, n_random_goals=3)</w:t>
+      </w:r>
+      <w:r>
+        <w:br/>
+      </w:r>
+      <w:r>
+        <w:rPr>
+          <w:rStyle w:val="VerbatimChar"/>
+        </w:rPr>
+        <w:t xml:space="preserve">  random-episodes (10): success_rate 0.0-0.1, return_mean -25 to -10, ep_len_mean 50, final_distance_mean 0.05-0.15</w:t>
+      </w:r>
+      <w:r>
+        <w:br/>
+      </w:r>
+      <w:r>
+        <w:br/>
+      </w:r>
+      <w:r>
+        <w:rPr>
+          <w:rStyle w:val="VerbatimChar"/>
+        </w:rPr>
+        <w:t xml:space="preserve">Optional lab checks:</w:t>
+      </w:r>
+      <w:r>
+        <w:br/>
+      </w:r>
+      <w:r>
+        <w:rPr>
+          <w:rStyle w:val="VerbatimChar"/>
+        </w:rPr>
+        <w:t xml:space="preserve">  bash docker/dev.sh python scripts/labs/env_anatomy.py --verify</w:t>
+      </w:r>
+      <w:r>
+        <w:br/>
+      </w:r>
+      <w:r>
+        <w:rPr>
+          <w:rStyle w:val="VerbatimChar"/>
+        </w:rPr>
+        <w:t xml:space="preserve">  bash docker/dev.sh python scripts/labs/env_anatomy.py --bridge</w:t>
+      </w:r>
+    </w:p>
+    <w:bookmarkEnd w:id="81"/>
+    <w:bookmarkStart w:id="82" w:name="exercises"/>
+    <w:p>
+      <w:pPr>
+        <w:pStyle w:val="Heading2"/>
+      </w:pPr>
+      <w:r>
+        <w:t xml:space="preserve">Exercises</w:t>
+      </w:r>
+    </w:p>
+    <w:p>
+      <w:pPr>
+        <w:pStyle w:val="FirstParagraph"/>
+      </w:pPr>
+      <w:r>
+        <w:rPr>
+          <w:bCs/>
+          <w:b/>
+        </w:rPr>
+        <w:t xml:space="preserve">1. (Verify) Confirm observation structure across seeds.</w:t>
+      </w:r>
+    </w:p>
+    <w:p>
+      <w:pPr>
+        <w:pStyle w:val="BodyText"/>
+      </w:pPr>
+      <w:r>
+        <w:t xml:space="preserve">Reset</w:t>
+      </w:r>
+      <w:r>
+        <w:t xml:space="preserve"> </w:t>
+      </w:r>
+      <w:r>
+        <w:rPr>
+          <w:rStyle w:val="VerbatimChar"/>
+        </w:rPr>
+        <w:t xml:space="preserve">FetchReachDense-v4</w:t>
+      </w:r>
+      <w:r>
+        <w:t xml:space="preserve"> </w:t>
+      </w:r>
+      <w:r>
+        <w:t xml:space="preserve">with 5 different seeds. For each reset, verify that the observation dictionary has the same three keys and the same shapes. Record the range of</w:t>
+      </w:r>
+      <w:r>
+        <w:t xml:space="preserve"> </w:t>
+      </w:r>
+      <w:r>
+        <w:rPr>
+          <w:rStyle w:val="VerbatimChar"/>
+        </w:rPr>
+        <w:t xml:space="preserve">desired_goal</w:t>
+      </w:r>
+      <w:r>
+        <w:t xml:space="preserve"> </w:t>
+      </w:r>
+      <w:r>
+        <w:t xml:space="preserve">values across resets.</w:t>
+      </w:r>
+    </w:p>
+    <w:p>
+      <w:pPr>
+        <w:pStyle w:val="BodyText"/>
+      </w:pPr>
+      <w:r>
+        <w:t xml:space="preserve">Expected: goals span the workspace (roughly x 1.1-1.5, y 0.5-1.0, z 0.35-0.75). If all goals are identical, something is wrong with the seed handling -- check that you are passing different seeds to each</w:t>
+      </w:r>
+      <w:r>
+        <w:t xml:space="preserve"> </w:t>
+      </w:r>
+      <w:r>
+        <w:rPr>
+          <w:rStyle w:val="VerbatimChar"/>
+        </w:rPr>
+        <w:t xml:space="preserve">env.reset()</w:t>
+      </w:r>
+      <w:r>
+        <w:t xml:space="preserve"> </w:t>
+      </w:r>
+      <w:r>
+        <w:t xml:space="preserve">call.</w:t>
+      </w:r>
+    </w:p>
+    <w:p>
+      <w:pPr>
+        <w:pStyle w:val="BodyText"/>
+      </w:pPr>
+      <w:r>
+        <w:rPr>
+          <w:bCs/>
+          <w:b/>
+        </w:rPr>
+        <w:t xml:space="preserve">2. (Tweak) Compare dense and sparse rewards on the same trajectory.</w:t>
+      </w:r>
+    </w:p>
+    <w:p>
+      <w:pPr>
+        <w:pStyle w:val="BodyText"/>
+      </w:pPr>
+      <w:r>
+        <w:t xml:space="preserve">Create both</w:t>
+      </w:r>
+      <w:r>
+        <w:t xml:space="preserve"> </w:t>
+      </w:r>
+      <w:r>
+        <w:rPr>
+          <w:rStyle w:val="VerbatimChar"/>
+        </w:rPr>
+        <w:t xml:space="preserve">FetchReachDense-v4</w:t>
+      </w:r>
+      <w:r>
+        <w:t xml:space="preserve"> </w:t>
+      </w:r>
+      <w:r>
+        <w:t xml:space="preserve">and</w:t>
+      </w:r>
+      <w:r>
+        <w:t xml:space="preserve"> </w:t>
+      </w:r>
+      <w:r>
+        <w:rPr>
+          <w:rStyle w:val="VerbatimChar"/>
+        </w:rPr>
+        <w:t xml:space="preserve">FetchReach-v4</w:t>
+      </w:r>
+      <w:r>
+        <w:t xml:space="preserve"> </w:t>
+      </w:r>
+      <w:r>
+        <w:t xml:space="preserve">with the same seed. Take the same sequence of 50 random actions in both. Compare the reward sequences side by side. Questions:</w:t>
+      </w:r>
+    </w:p>
+    <w:p>
+      <w:pPr>
+        <w:numPr>
+          <w:ilvl w:val="0"/>
+          <w:numId w:val="1012"/>
+        </w:numPr>
+        <w:pStyle w:val="Compact"/>
+      </w:pPr>
+      <w:r>
+        <w:t xml:space="preserve">(a) Is the dense return always more negative than the sparse return?</w:t>
+      </w:r>
+    </w:p>
+    <w:p>
+      <w:pPr>
+        <w:numPr>
+          <w:ilvl w:val="0"/>
+          <w:numId w:val="1012"/>
+        </w:numPr>
+        <w:pStyle w:val="Compact"/>
+      </w:pPr>
+      <w:r>
+        <w:t xml:space="preserve">(b) What fraction of steps have sparse reward = 0?</w:t>
+      </w:r>
+    </w:p>
+    <w:p>
+      <w:pPr>
+        <w:numPr>
+          <w:ilvl w:val="0"/>
+          <w:numId w:val="1012"/>
+        </w:numPr>
+        <w:pStyle w:val="Compact"/>
+      </w:pPr>
+      <w:r>
+        <w:t xml:space="preserve">(c) At what distance does the sparse reward switch from -1 to 0?</w:t>
+      </w:r>
+    </w:p>
+    <w:p>
+      <w:pPr>
+        <w:pStyle w:val="FirstParagraph"/>
+      </w:pPr>
+      <w:r>
+        <w:t xml:space="preserve">Expected: sparse reward is 0 only when distance &lt; 0.05. Dense return is typically -25 to -10; sparse return is typically -50 (all -1s, since random actions rarely reach the goal).</w:t>
+      </w:r>
+    </w:p>
+    <w:p>
+      <w:pPr>
+        <w:pStyle w:val="BodyText"/>
+      </w:pPr>
+      <w:r>
+        <w:rPr>
+          <w:bCs/>
+          <w:b/>
+        </w:rPr>
+        <w:t xml:space="preserve">3. (Extend) Observation breakdown for FetchPush.</w:t>
+      </w:r>
+    </w:p>
+    <w:p>
+      <w:pPr>
+        <w:pStyle w:val="BodyText"/>
+      </w:pPr>
+      <w:r>
+        <w:t xml:space="preserve">Create</w:t>
+      </w:r>
+      <w:r>
+        <w:t xml:space="preserve"> </w:t>
+      </w:r>
+      <w:r>
+        <w:rPr>
+          <w:rStyle w:val="VerbatimChar"/>
+        </w:rPr>
+        <w:t xml:space="preserve">FetchPushDense-v4</w:t>
+      </w:r>
+      <w:r>
+        <w:t xml:space="preserve"> </w:t>
+      </w:r>
+      <w:r>
+        <w:t xml:space="preserve">and inspect the 25D observation vector. Using the observation component table from section 2.7, identify:</w:t>
       </w:r>
     </w:p>
     <w:p>
@@ -15072,31 +15346,10 @@
           <w:ilvl w:val="0"/>
           <w:numId w:val="1013"/>
         </w:numPr>
-      </w:pPr>
-      <w:r>
-        <w:rPr>
-          <w:bCs/>
-          <w:b/>
-        </w:rPr>
-        <w:t xml:space="preserve">Goal relabeling works</w:t>
-      </w:r>
-      <w:r>
-        <w:t xml:space="preserve">: calling</w:t>
-      </w:r>
-      <w:r>
-        <w:t xml:space="preserve"> </w:t>
-      </w:r>
-      <w:r>
-        <w:rPr>
-          <w:rStyle w:val="VerbatimChar"/>
-        </w:rPr>
-        <w:t xml:space="preserve">compute_reward</w:t>
-      </w:r>
-      <w:r>
-        <w:t xml:space="preserve"> </w:t>
-      </w:r>
-      <w:r>
-        <w:t xml:space="preserve">with goals the environment never set produces correct rewards, enabling the "what if that had been the goal?" trick at the core of HER.</w:t>
+        <w:pStyle w:val="Compact"/>
+      </w:pPr>
+      <w:r>
+        <w:t xml:space="preserve">(a) Which indices correspond to the object position</w:t>
       </w:r>
     </w:p>
     <w:p>
@@ -15105,31 +15358,10 @@
           <w:ilvl w:val="0"/>
           <w:numId w:val="1013"/>
         </w:numPr>
-      </w:pPr>
-      <w:r>
-        <w:rPr>
-          <w:bCs/>
-          <w:b/>
-        </w:rPr>
-        <w:t xml:space="preserve">The interface is uniform across Fetch tasks</w:t>
-      </w:r>
-      <w:r>
-        <w:t xml:space="preserve">: same dictionary structure, same action space, same</w:t>
-      </w:r>
-      <w:r>
-        <w:t xml:space="preserve"> </w:t>
-      </w:r>
-      <w:r>
-        <w:rPr>
-          <w:rStyle w:val="VerbatimChar"/>
-        </w:rPr>
-        <w:t xml:space="preserve">compute_reward</w:t>
-      </w:r>
-      <w:r>
-        <w:t xml:space="preserve"> </w:t>
-      </w:r>
-      <w:r>
-        <w:t xml:space="preserve">API. What changes is the observation dimension and what</w:t>
+        <w:pStyle w:val="Compact"/>
+      </w:pPr>
+      <w:r>
+        <w:t xml:space="preserve">(b) What</w:t>
       </w:r>
       <w:r>
         <w:t xml:space="preserve"> </w:t>
@@ -15144,7 +15376,7 @@
         <w:t xml:space="preserve"> </w:t>
       </w:r>
       <w:r>
-        <w:t xml:space="preserve">tracks (gripper for Reach, object for Push/PickAndPlace).</w:t>
+        <w:t xml:space="preserve">represents (hint: it is the object position, not the gripper position)</w:t>
       </w:r>
     </w:p>
     <w:p>
@@ -15152,455 +15384,6 @@
         <w:numPr>
           <w:ilvl w:val="0"/>
           <w:numId w:val="1013"/>
-        </w:numPr>
-      </w:pPr>
-      <w:r>
-        <w:rPr>
-          <w:bCs/>
-          <w:b/>
-        </w:rPr>
-        <w:t xml:space="preserve">The random baseline</w:t>
-      </w:r>
-      <w:r>
-        <w:t xml:space="preserve"> </w:t>
-      </w:r>
-      <w:r>
-        <w:t xml:space="preserve">(success_rate 0.0-0.1, return_mean in [-25, -10] for dense Reach) is the performance floor that any trained agent must beat.</w:t>
-      </w:r>
-    </w:p>
-    <w:p>
-      <w:pPr>
-        <w:pStyle w:val="FirstParagraph"/>
-      </w:pPr>
-      <w:r>
-        <w:t xml:space="preserve">With this anatomy understood, Chapter 3 trains a real policy. PPO on FetchReachDense-v4 will use the observation shapes you documented here to build its network, the reward signal you verified to drive learning, and the random baseline you established as the metric it must surpass.</w:t>
-      </w:r>
-    </w:p>
-    <w:p>
-      <w:r>
-        <w:pict>
-          <v:rect style="width:0;height:1.5pt" o:hralign="center" o:hrstd="t" o:hr="t"/>
-        </w:pict>
-      </w:r>
-    </w:p>
-    <w:bookmarkEnd w:id="80"/>
-    <w:bookmarkStart w:id="81" w:name="verify-it"/>
-    <w:p>
-      <w:pPr>
-        <w:pStyle w:val="Heading2"/>
-      </w:pPr>
-      <w:r>
-        <w:t xml:space="preserve">Verify It</w:t>
-      </w:r>
-    </w:p>
-    <w:p>
-      <w:pPr>
-        <w:pStyle w:val="SourceCode"/>
-      </w:pPr>
-      <w:r>
-        <w:rPr>
-          <w:rStyle w:val="VerbatimChar"/>
-        </w:rPr>
-        <w:t xml:space="preserve">VERIFY IT (Chapter 2)</w:t>
-      </w:r>
-      <w:r>
-        <w:br/>
-      </w:r>
-      <w:r>
-        <w:br/>
-      </w:r>
-      <w:r>
-        <w:rPr>
-          <w:rStyle w:val="VerbatimChar"/>
-        </w:rPr>
-        <w:t xml:space="preserve">Run command:</w:t>
-      </w:r>
-      <w:r>
-        <w:br/>
-      </w:r>
-      <w:r>
-        <w:rPr>
-          <w:rStyle w:val="VerbatimChar"/>
-        </w:rPr>
-        <w:t xml:space="preserve">  bash docker/dev.sh python scripts/ch01_env_anatomy.py all --seed 0</w:t>
-      </w:r>
-      <w:r>
-        <w:br/>
-      </w:r>
-      <w:r>
-        <w:br/>
-      </w:r>
-      <w:r>
-        <w:rPr>
-          <w:rStyle w:val="VerbatimChar"/>
-        </w:rPr>
-        <w:t xml:space="preserve">Hardware:  Any machine with Docker (no GPU required)</w:t>
-      </w:r>
-      <w:r>
-        <w:br/>
-      </w:r>
-      <w:r>
-        <w:rPr>
-          <w:rStyle w:val="VerbatimChar"/>
-        </w:rPr>
-        <w:t xml:space="preserve">Time:      &lt; 2 min</w:t>
-      </w:r>
-      <w:r>
-        <w:br/>
-      </w:r>
-      <w:r>
-        <w:br/>
-      </w:r>
-      <w:r>
-        <w:rPr>
-          <w:rStyle w:val="VerbatimChar"/>
-        </w:rPr>
-        <w:t xml:space="preserve">Artifacts:</w:t>
-      </w:r>
-      <w:r>
-        <w:br/>
-      </w:r>
-      <w:r>
-        <w:rPr>
-          <w:rStyle w:val="VerbatimChar"/>
-        </w:rPr>
-        <w:t xml:space="preserve">  results/ch01_env_describe.json</w:t>
-      </w:r>
-      <w:r>
-        <w:br/>
-      </w:r>
-      <w:r>
-        <w:rPr>
-          <w:rStyle w:val="VerbatimChar"/>
-        </w:rPr>
-        <w:t xml:space="preserve">  results/ch01_random_metrics.json</w:t>
-      </w:r>
-      <w:r>
-        <w:br/>
-      </w:r>
-      <w:r>
-        <w:br/>
-      </w:r>
-      <w:r>
-        <w:rPr>
-          <w:rStyle w:val="VerbatimChar"/>
-        </w:rPr>
-        <w:t xml:space="preserve">Expected highlights (FetchReachDense-v4):</w:t>
-      </w:r>
-      <w:r>
-        <w:br/>
-      </w:r>
-      <w:r>
-        <w:rPr>
-          <w:rStyle w:val="VerbatimChar"/>
-        </w:rPr>
-        <w:t xml:space="preserve">  describe: observation [10], achieved_goal [3], desired_goal [3], action [4], bounds [-1, 1]</w:t>
-      </w:r>
-      <w:r>
-        <w:br/>
-      </w:r>
-      <w:r>
-        <w:rPr>
-          <w:rStyle w:val="VerbatimChar"/>
-        </w:rPr>
-        <w:t xml:space="preserve">  reward-check: OK: reward checks passed (atol=1e-6, n_steps=500, n_random_goals=3)</w:t>
-      </w:r>
-      <w:r>
-        <w:br/>
-      </w:r>
-      <w:r>
-        <w:rPr>
-          <w:rStyle w:val="VerbatimChar"/>
-        </w:rPr>
-        <w:t xml:space="preserve">  random-episodes (10): success_rate 0.0-0.1, return_mean -25 to -10, ep_len_mean 50, final_distance_mean 0.05-0.15</w:t>
-      </w:r>
-      <w:r>
-        <w:br/>
-      </w:r>
-      <w:r>
-        <w:br/>
-      </w:r>
-      <w:r>
-        <w:rPr>
-          <w:rStyle w:val="VerbatimChar"/>
-        </w:rPr>
-        <w:t xml:space="preserve">Optional lab checks:</w:t>
-      </w:r>
-      <w:r>
-        <w:br/>
-      </w:r>
-      <w:r>
-        <w:rPr>
-          <w:rStyle w:val="VerbatimChar"/>
-        </w:rPr>
-        <w:t xml:space="preserve">  bash docker/dev.sh python scripts/labs/env_anatomy.py --verify</w:t>
-      </w:r>
-      <w:r>
-        <w:br/>
-      </w:r>
-      <w:r>
-        <w:rPr>
-          <w:rStyle w:val="VerbatimChar"/>
-        </w:rPr>
-        <w:t xml:space="preserve">  bash docker/dev.sh python scripts/labs/env_anatomy.py --bridge</w:t>
-      </w:r>
-    </w:p>
-    <w:bookmarkEnd w:id="81"/>
-    <w:bookmarkStart w:id="82" w:name="exercises"/>
-    <w:p>
-      <w:pPr>
-        <w:pStyle w:val="Heading2"/>
-      </w:pPr>
-      <w:r>
-        <w:t xml:space="preserve">Exercises</w:t>
-      </w:r>
-    </w:p>
-    <w:p>
-      <w:pPr>
-        <w:pStyle w:val="FirstParagraph"/>
-      </w:pPr>
-      <w:r>
-        <w:rPr>
-          <w:bCs/>
-          <w:b/>
-        </w:rPr>
-        <w:t xml:space="preserve">1. (Verify) Confirm observation structure across seeds.</w:t>
-      </w:r>
-    </w:p>
-    <w:p>
-      <w:pPr>
-        <w:pStyle w:val="BodyText"/>
-      </w:pPr>
-      <w:r>
-        <w:t xml:space="preserve">Reset</w:t>
-      </w:r>
-      <w:r>
-        <w:t xml:space="preserve"> </w:t>
-      </w:r>
-      <w:r>
-        <w:rPr>
-          <w:rStyle w:val="VerbatimChar"/>
-        </w:rPr>
-        <w:t xml:space="preserve">FetchReachDense-v4</w:t>
-      </w:r>
-      <w:r>
-        <w:t xml:space="preserve"> </w:t>
-      </w:r>
-      <w:r>
-        <w:t xml:space="preserve">with 5 different seeds. For each reset, verify that the observation dictionary has the same three keys and the same shapes. Record the range of</w:t>
-      </w:r>
-      <w:r>
-        <w:t xml:space="preserve"> </w:t>
-      </w:r>
-      <w:r>
-        <w:rPr>
-          <w:rStyle w:val="VerbatimChar"/>
-        </w:rPr>
-        <w:t xml:space="preserve">desired_goal</w:t>
-      </w:r>
-      <w:r>
-        <w:t xml:space="preserve"> </w:t>
-      </w:r>
-      <w:r>
-        <w:t xml:space="preserve">values across resets.</w:t>
-      </w:r>
-    </w:p>
-    <w:p>
-      <w:pPr>
-        <w:pStyle w:val="BodyText"/>
-      </w:pPr>
-      <w:r>
-        <w:t xml:space="preserve">Expected: goals span the workspace (roughly x 1.1-1.5, y 0.5-1.0, z 0.35-0.75). If all goals are identical, something is wrong with the seed handling -- check that you are passing different seeds to each</w:t>
-      </w:r>
-      <w:r>
-        <w:t xml:space="preserve"> </w:t>
-      </w:r>
-      <w:r>
-        <w:rPr>
-          <w:rStyle w:val="VerbatimChar"/>
-        </w:rPr>
-        <w:t xml:space="preserve">env.reset()</w:t>
-      </w:r>
-      <w:r>
-        <w:t xml:space="preserve"> </w:t>
-      </w:r>
-      <w:r>
-        <w:t xml:space="preserve">call.</w:t>
-      </w:r>
-    </w:p>
-    <w:p>
-      <w:pPr>
-        <w:pStyle w:val="BodyText"/>
-      </w:pPr>
-      <w:r>
-        <w:rPr>
-          <w:bCs/>
-          <w:b/>
-        </w:rPr>
-        <w:t xml:space="preserve">2. (Tweak) Compare dense and sparse rewards on the same trajectory.</w:t>
-      </w:r>
-    </w:p>
-    <w:p>
-      <w:pPr>
-        <w:pStyle w:val="BodyText"/>
-      </w:pPr>
-      <w:r>
-        <w:t xml:space="preserve">Create both</w:t>
-      </w:r>
-      <w:r>
-        <w:t xml:space="preserve"> </w:t>
-      </w:r>
-      <w:r>
-        <w:rPr>
-          <w:rStyle w:val="VerbatimChar"/>
-        </w:rPr>
-        <w:t xml:space="preserve">FetchReachDense-v4</w:t>
-      </w:r>
-      <w:r>
-        <w:t xml:space="preserve"> </w:t>
-      </w:r>
-      <w:r>
-        <w:t xml:space="preserve">and</w:t>
-      </w:r>
-      <w:r>
-        <w:t xml:space="preserve"> </w:t>
-      </w:r>
-      <w:r>
-        <w:rPr>
-          <w:rStyle w:val="VerbatimChar"/>
-        </w:rPr>
-        <w:t xml:space="preserve">FetchReach-v4</w:t>
-      </w:r>
-      <w:r>
-        <w:t xml:space="preserve"> </w:t>
-      </w:r>
-      <w:r>
-        <w:t xml:space="preserve">with the same seed. Take the same sequence of 50 random actions in both. Compare the reward sequences side by side. Questions:</w:t>
-      </w:r>
-    </w:p>
-    <w:p>
-      <w:pPr>
-        <w:numPr>
-          <w:ilvl w:val="0"/>
-          <w:numId w:val="1014"/>
-        </w:numPr>
-        <w:pStyle w:val="Compact"/>
-      </w:pPr>
-      <w:r>
-        <w:t xml:space="preserve">(a) Is the dense return always more negative than the sparse return?</w:t>
-      </w:r>
-    </w:p>
-    <w:p>
-      <w:pPr>
-        <w:numPr>
-          <w:ilvl w:val="0"/>
-          <w:numId w:val="1014"/>
-        </w:numPr>
-        <w:pStyle w:val="Compact"/>
-      </w:pPr>
-      <w:r>
-        <w:t xml:space="preserve">(b) What fraction of steps have sparse reward = 0?</w:t>
-      </w:r>
-    </w:p>
-    <w:p>
-      <w:pPr>
-        <w:numPr>
-          <w:ilvl w:val="0"/>
-          <w:numId w:val="1014"/>
-        </w:numPr>
-        <w:pStyle w:val="Compact"/>
-      </w:pPr>
-      <w:r>
-        <w:t xml:space="preserve">(c) At what distance does the sparse reward switch from -1 to 0?</w:t>
-      </w:r>
-    </w:p>
-    <w:p>
-      <w:pPr>
-        <w:pStyle w:val="FirstParagraph"/>
-      </w:pPr>
-      <w:r>
-        <w:t xml:space="preserve">Expected: sparse reward is 0 only when distance &lt; 0.05. Dense return is typically -25 to -10; sparse return is typically -50 (all -1s, since random actions rarely reach the goal).</w:t>
-      </w:r>
-    </w:p>
-    <w:p>
-      <w:pPr>
-        <w:pStyle w:val="BodyText"/>
-      </w:pPr>
-      <w:r>
-        <w:rPr>
-          <w:bCs/>
-          <w:b/>
-        </w:rPr>
-        <w:t xml:space="preserve">3. (Extend) Observation breakdown for FetchPush.</w:t>
-      </w:r>
-    </w:p>
-    <w:p>
-      <w:pPr>
-        <w:pStyle w:val="BodyText"/>
-      </w:pPr>
-      <w:r>
-        <w:t xml:space="preserve">Create</w:t>
-      </w:r>
-      <w:r>
-        <w:t xml:space="preserve"> </w:t>
-      </w:r>
-      <w:r>
-        <w:rPr>
-          <w:rStyle w:val="VerbatimChar"/>
-        </w:rPr>
-        <w:t xml:space="preserve">FetchPushDense-v4</w:t>
-      </w:r>
-      <w:r>
-        <w:t xml:space="preserve"> </w:t>
-      </w:r>
-      <w:r>
-        <w:t xml:space="preserve">and inspect the 25D observation vector. Using the observation component table from section 2.7, identify:</w:t>
-      </w:r>
-    </w:p>
-    <w:p>
-      <w:pPr>
-        <w:numPr>
-          <w:ilvl w:val="0"/>
-          <w:numId w:val="1015"/>
-        </w:numPr>
-        <w:pStyle w:val="Compact"/>
-      </w:pPr>
-      <w:r>
-        <w:t xml:space="preserve">(a) Which indices correspond to the object position</w:t>
-      </w:r>
-    </w:p>
-    <w:p>
-      <w:pPr>
-        <w:numPr>
-          <w:ilvl w:val="0"/>
-          <w:numId w:val="1015"/>
-        </w:numPr>
-        <w:pStyle w:val="Compact"/>
-      </w:pPr>
-      <w:r>
-        <w:t xml:space="preserve">(b) What</w:t>
-      </w:r>
-      <w:r>
-        <w:t xml:space="preserve"> </w:t>
-      </w:r>
-      <w:r>
-        <w:rPr>
-          <w:rStyle w:val="VerbatimChar"/>
-        </w:rPr>
-        <w:t xml:space="preserve">achieved_goal</w:t>
-      </w:r>
-      <w:r>
-        <w:t xml:space="preserve"> </w:t>
-      </w:r>
-      <w:r>
-        <w:t xml:space="preserve">represents (hint: it is the object position, not the gripper position)</w:t>
-      </w:r>
-    </w:p>
-    <w:p>
-      <w:pPr>
-        <w:numPr>
-          <w:ilvl w:val="0"/>
-          <w:numId w:val="1015"/>
         </w:numPr>
         <w:pStyle w:val="Compact"/>
       </w:pPr>
@@ -16059,45 +15842,12 @@
     <w:abstractNumId w:val="991"/>
   </w:num>
   <w:num w:numId="1011">
-    <w:abstractNumId w:val="99411"/>
-    <w:lvlOverride w:ilvl="0">
-      <w:startOverride w:val="1"/>
-    </w:lvlOverride>
-    <w:lvlOverride w:ilvl="1">
-      <w:startOverride w:val="1"/>
-    </w:lvlOverride>
-    <w:lvlOverride w:ilvl="2">
-      <w:startOverride w:val="1"/>
-    </w:lvlOverride>
-    <w:lvlOverride w:ilvl="3">
-      <w:startOverride w:val="1"/>
-    </w:lvlOverride>
-    <w:lvlOverride w:ilvl="4">
-      <w:startOverride w:val="1"/>
-    </w:lvlOverride>
-    <w:lvlOverride w:ilvl="5">
-      <w:startOverride w:val="1"/>
-    </w:lvlOverride>
-    <w:lvlOverride w:ilvl="6">
-      <w:startOverride w:val="1"/>
-    </w:lvlOverride>
-    <w:lvlOverride w:ilvl="7">
-      <w:startOverride w:val="1"/>
-    </w:lvlOverride>
-    <w:lvlOverride w:ilvl="8">
-      <w:startOverride w:val="1"/>
-    </w:lvlOverride>
+    <w:abstractNumId w:val="991"/>
   </w:num>
   <w:num w:numId="1012">
     <w:abstractNumId w:val="991"/>
   </w:num>
   <w:num w:numId="1013">
-    <w:abstractNumId w:val="991"/>
-  </w:num>
-  <w:num w:numId="1014">
-    <w:abstractNumId w:val="991"/>
-  </w:num>
-  <w:num w:numId="1015">
     <w:abstractNumId w:val="991"/>
   </w:num>
 </w:numbering>

</xml_diff>